<commit_message>
Finish ADD in descrete math homework 2
</commit_message>
<xml_diff>
--- a/descreteMath/Дискретка дз 2.docx
+++ b/descreteMath/Дискретка дз 2.docx
@@ -1191,6 +1191,18 @@
           </w:r>
         </w:p>
         <w:p>
+          <w:pPr>
+            <w:pStyle w:val="11"/>
+            <w:tabs>
+              <w:tab w:val="right" w:leader="dot" w:pos="9350"/>
+            </w:tabs>
+            <w:rPr>
+              <w:rFonts w:asciiTheme="minorHAnsi" w:eastAsiaTheme="minorEastAsia" w:hAnsiTheme="minorHAnsi"/>
+              <w:noProof/>
+              <w:sz w:val="22"/>
+              <w:lang w:eastAsia="ru-RU"/>
+            </w:rPr>
+          </w:pPr>
           <w:r>
             <w:fldChar w:fldCharType="begin"/>
           </w:r>
@@ -1245,14 +1257,854 @@
           <w:r>
             <w:fldChar w:fldCharType="separate"/>
           </w:r>
-          <w:r>
+          <w:hyperlink w:anchor="_Toc86766713" w:history="1">
+            <w:r>
+              <w:rPr>
+                <w:rStyle w:val="a7"/>
+                <w:noProof/>
+              </w:rPr>
+              <w:t>Сложение</w:t>
+            </w:r>
+            <w:r>
+              <w:rPr>
+                <w:noProof/>
+                <w:webHidden/>
+              </w:rPr>
+              <w:tab/>
+            </w:r>
+            <w:r>
+              <w:rPr>
+                <w:noProof/>
+                <w:webHidden/>
+              </w:rPr>
+              <w:fldChar w:fldCharType="begin"/>
+            </w:r>
+            <w:r>
+              <w:rPr>
+                <w:noProof/>
+                <w:webHidden/>
+              </w:rPr>
+              <w:instrText xml:space="preserve"> PAGEREF _Toc86766713 \h </w:instrText>
+            </w:r>
+            <w:r>
+              <w:rPr>
+                <w:noProof/>
+                <w:webHidden/>
+              </w:rPr>
+            </w:r>
+            <w:r>
+              <w:rPr>
+                <w:noProof/>
+                <w:webHidden/>
+              </w:rPr>
+              <w:fldChar w:fldCharType="separate"/>
+            </w:r>
+            <w:r>
+              <w:rPr>
+                <w:noProof/>
+                <w:webHidden/>
+              </w:rPr>
+              <w:t>2</w:t>
+            </w:r>
+            <w:r>
+              <w:rPr>
+                <w:noProof/>
+                <w:webHidden/>
+              </w:rPr>
+              <w:fldChar w:fldCharType="end"/>
+            </w:r>
+          </w:hyperlink>
+        </w:p>
+        <w:p>
+          <w:pPr>
+            <w:pStyle w:val="21"/>
+            <w:tabs>
+              <w:tab w:val="right" w:leader="dot" w:pos="9350"/>
+            </w:tabs>
             <w:rPr>
-              <w:b/>
-              <w:bCs/>
+              <w:rFonts w:asciiTheme="minorHAnsi" w:eastAsiaTheme="minorEastAsia" w:hAnsiTheme="minorHAnsi"/>
               <w:noProof/>
+              <w:sz w:val="22"/>
+              <w:lang w:eastAsia="ru-RU"/>
             </w:rPr>
-            <w:t>Элементы оглавления не найдены.</w:t>
-          </w:r>
+          </w:pPr>
+          <w:hyperlink w:anchor="_Toc86766714" w:history="1">
+            <w:r>
+              <w:rPr>
+                <w:rStyle w:val="a7"/>
+                <w:noProof/>
+              </w:rPr>
+              <w:t>Пункт 1</w:t>
+            </w:r>
+            <w:r>
+              <w:rPr>
+                <w:noProof/>
+                <w:webHidden/>
+              </w:rPr>
+              <w:tab/>
+            </w:r>
+            <w:r>
+              <w:rPr>
+                <w:noProof/>
+                <w:webHidden/>
+              </w:rPr>
+              <w:fldChar w:fldCharType="begin"/>
+            </w:r>
+            <w:r>
+              <w:rPr>
+                <w:noProof/>
+                <w:webHidden/>
+              </w:rPr>
+              <w:instrText xml:space="preserve"> PAGEREF _Toc86766714 \h </w:instrText>
+            </w:r>
+            <w:r>
+              <w:rPr>
+                <w:noProof/>
+                <w:webHidden/>
+              </w:rPr>
+            </w:r>
+            <w:r>
+              <w:rPr>
+                <w:noProof/>
+                <w:webHidden/>
+              </w:rPr>
+              <w:fldChar w:fldCharType="separate"/>
+            </w:r>
+            <w:r>
+              <w:rPr>
+                <w:noProof/>
+                <w:webHidden/>
+              </w:rPr>
+              <w:t>2</w:t>
+            </w:r>
+            <w:r>
+              <w:rPr>
+                <w:noProof/>
+                <w:webHidden/>
+              </w:rPr>
+              <w:fldChar w:fldCharType="end"/>
+            </w:r>
+          </w:hyperlink>
+        </w:p>
+        <w:p>
+          <w:pPr>
+            <w:pStyle w:val="31"/>
+            <w:tabs>
+              <w:tab w:val="right" w:leader="dot" w:pos="9350"/>
+            </w:tabs>
+            <w:rPr>
+              <w:rFonts w:asciiTheme="minorHAnsi" w:eastAsiaTheme="minorEastAsia" w:hAnsiTheme="minorHAnsi"/>
+              <w:noProof/>
+              <w:sz w:val="22"/>
+              <w:lang w:eastAsia="ru-RU"/>
+            </w:rPr>
+          </w:pPr>
+          <w:hyperlink w:anchor="_Toc86766715" w:history="1">
+            <w:r>
+              <w:rPr>
+                <w:rStyle w:val="a7"/>
+                <w:noProof/>
+                <w:lang w:val="en-US"/>
+              </w:rPr>
+              <w:t>A &gt; 0, B &gt; 0</w:t>
+            </w:r>
+            <w:r>
+              <w:rPr>
+                <w:noProof/>
+                <w:webHidden/>
+              </w:rPr>
+              <w:tab/>
+            </w:r>
+            <w:r>
+              <w:rPr>
+                <w:noProof/>
+                <w:webHidden/>
+              </w:rPr>
+              <w:fldChar w:fldCharType="begin"/>
+            </w:r>
+            <w:r>
+              <w:rPr>
+                <w:noProof/>
+                <w:webHidden/>
+              </w:rPr>
+              <w:instrText xml:space="preserve"> PAGEREF _Toc86766715 \h </w:instrText>
+            </w:r>
+            <w:r>
+              <w:rPr>
+                <w:noProof/>
+                <w:webHidden/>
+              </w:rPr>
+            </w:r>
+            <w:r>
+              <w:rPr>
+                <w:noProof/>
+                <w:webHidden/>
+              </w:rPr>
+              <w:fldChar w:fldCharType="separate"/>
+            </w:r>
+            <w:r>
+              <w:rPr>
+                <w:noProof/>
+                <w:webHidden/>
+              </w:rPr>
+              <w:t>2</w:t>
+            </w:r>
+            <w:r>
+              <w:rPr>
+                <w:noProof/>
+                <w:webHidden/>
+              </w:rPr>
+              <w:fldChar w:fldCharType="end"/>
+            </w:r>
+          </w:hyperlink>
+        </w:p>
+        <w:p>
+          <w:pPr>
+            <w:pStyle w:val="31"/>
+            <w:tabs>
+              <w:tab w:val="right" w:leader="dot" w:pos="9350"/>
+            </w:tabs>
+            <w:rPr>
+              <w:rFonts w:asciiTheme="minorHAnsi" w:eastAsiaTheme="minorEastAsia" w:hAnsiTheme="minorHAnsi"/>
+              <w:noProof/>
+              <w:sz w:val="22"/>
+              <w:lang w:eastAsia="ru-RU"/>
+            </w:rPr>
+          </w:pPr>
+          <w:hyperlink w:anchor="_Toc86766716" w:history="1">
+            <w:r>
+              <w:rPr>
+                <w:rStyle w:val="a7"/>
+                <w:noProof/>
+                <w:lang w:val="en-US"/>
+              </w:rPr>
+              <w:t>A &gt; 0, B &lt; 0</w:t>
+            </w:r>
+            <w:r>
+              <w:rPr>
+                <w:noProof/>
+                <w:webHidden/>
+              </w:rPr>
+              <w:tab/>
+            </w:r>
+            <w:r>
+              <w:rPr>
+                <w:noProof/>
+                <w:webHidden/>
+              </w:rPr>
+              <w:fldChar w:fldCharType="begin"/>
+            </w:r>
+            <w:r>
+              <w:rPr>
+                <w:noProof/>
+                <w:webHidden/>
+              </w:rPr>
+              <w:instrText xml:space="preserve"> PAGEREF _Toc86766716 \h </w:instrText>
+            </w:r>
+            <w:r>
+              <w:rPr>
+                <w:noProof/>
+                <w:webHidden/>
+              </w:rPr>
+            </w:r>
+            <w:r>
+              <w:rPr>
+                <w:noProof/>
+                <w:webHidden/>
+              </w:rPr>
+              <w:fldChar w:fldCharType="separate"/>
+            </w:r>
+            <w:r>
+              <w:rPr>
+                <w:noProof/>
+                <w:webHidden/>
+              </w:rPr>
+              <w:t>2</w:t>
+            </w:r>
+            <w:r>
+              <w:rPr>
+                <w:noProof/>
+                <w:webHidden/>
+              </w:rPr>
+              <w:fldChar w:fldCharType="end"/>
+            </w:r>
+          </w:hyperlink>
+        </w:p>
+        <w:p>
+          <w:pPr>
+            <w:pStyle w:val="31"/>
+            <w:tabs>
+              <w:tab w:val="right" w:leader="dot" w:pos="9350"/>
+            </w:tabs>
+            <w:rPr>
+              <w:rFonts w:asciiTheme="minorHAnsi" w:eastAsiaTheme="minorEastAsia" w:hAnsiTheme="minorHAnsi"/>
+              <w:noProof/>
+              <w:sz w:val="22"/>
+              <w:lang w:eastAsia="ru-RU"/>
+            </w:rPr>
+          </w:pPr>
+          <w:hyperlink w:anchor="_Toc86766717" w:history="1">
+            <w:r>
+              <w:rPr>
+                <w:rStyle w:val="a7"/>
+                <w:noProof/>
+                <w:lang w:val="en-US"/>
+              </w:rPr>
+              <w:t>A &lt; 0, B &gt; 0</w:t>
+            </w:r>
+            <w:r>
+              <w:rPr>
+                <w:noProof/>
+                <w:webHidden/>
+              </w:rPr>
+              <w:tab/>
+            </w:r>
+            <w:r>
+              <w:rPr>
+                <w:noProof/>
+                <w:webHidden/>
+              </w:rPr>
+              <w:fldChar w:fldCharType="begin"/>
+            </w:r>
+            <w:r>
+              <w:rPr>
+                <w:noProof/>
+                <w:webHidden/>
+              </w:rPr>
+              <w:instrText xml:space="preserve"> PAGEREF _Toc86766717 \h </w:instrText>
+            </w:r>
+            <w:r>
+              <w:rPr>
+                <w:noProof/>
+                <w:webHidden/>
+              </w:rPr>
+            </w:r>
+            <w:r>
+              <w:rPr>
+                <w:noProof/>
+                <w:webHidden/>
+              </w:rPr>
+              <w:fldChar w:fldCharType="separate"/>
+            </w:r>
+            <w:r>
+              <w:rPr>
+                <w:noProof/>
+                <w:webHidden/>
+              </w:rPr>
+              <w:t>3</w:t>
+            </w:r>
+            <w:r>
+              <w:rPr>
+                <w:noProof/>
+                <w:webHidden/>
+              </w:rPr>
+              <w:fldChar w:fldCharType="end"/>
+            </w:r>
+          </w:hyperlink>
+        </w:p>
+        <w:p>
+          <w:pPr>
+            <w:pStyle w:val="31"/>
+            <w:tabs>
+              <w:tab w:val="right" w:leader="dot" w:pos="9350"/>
+            </w:tabs>
+            <w:rPr>
+              <w:rFonts w:asciiTheme="minorHAnsi" w:eastAsiaTheme="minorEastAsia" w:hAnsiTheme="minorHAnsi"/>
+              <w:noProof/>
+              <w:sz w:val="22"/>
+              <w:lang w:eastAsia="ru-RU"/>
+            </w:rPr>
+          </w:pPr>
+          <w:hyperlink w:anchor="_Toc86766718" w:history="1">
+            <w:r>
+              <w:rPr>
+                <w:rStyle w:val="a7"/>
+                <w:noProof/>
+                <w:lang w:val="en-US"/>
+              </w:rPr>
+              <w:t>A &gt; 0, B &lt; 0</w:t>
+            </w:r>
+            <w:r>
+              <w:rPr>
+                <w:noProof/>
+                <w:webHidden/>
+              </w:rPr>
+              <w:tab/>
+            </w:r>
+            <w:r>
+              <w:rPr>
+                <w:noProof/>
+                <w:webHidden/>
+              </w:rPr>
+              <w:fldChar w:fldCharType="begin"/>
+            </w:r>
+            <w:r>
+              <w:rPr>
+                <w:noProof/>
+                <w:webHidden/>
+              </w:rPr>
+              <w:instrText xml:space="preserve"> PAGEREF _Toc86766718 \h </w:instrText>
+            </w:r>
+            <w:r>
+              <w:rPr>
+                <w:noProof/>
+                <w:webHidden/>
+              </w:rPr>
+            </w:r>
+            <w:r>
+              <w:rPr>
+                <w:noProof/>
+                <w:webHidden/>
+              </w:rPr>
+              <w:fldChar w:fldCharType="separate"/>
+            </w:r>
+            <w:r>
+              <w:rPr>
+                <w:noProof/>
+                <w:webHidden/>
+              </w:rPr>
+              <w:t>3</w:t>
+            </w:r>
+            <w:r>
+              <w:rPr>
+                <w:noProof/>
+                <w:webHidden/>
+              </w:rPr>
+              <w:fldChar w:fldCharType="end"/>
+            </w:r>
+          </w:hyperlink>
+        </w:p>
+        <w:p>
+          <w:pPr>
+            <w:pStyle w:val="21"/>
+            <w:tabs>
+              <w:tab w:val="right" w:leader="dot" w:pos="9350"/>
+            </w:tabs>
+            <w:rPr>
+              <w:rFonts w:asciiTheme="minorHAnsi" w:eastAsiaTheme="minorEastAsia" w:hAnsiTheme="minorHAnsi"/>
+              <w:noProof/>
+              <w:sz w:val="22"/>
+              <w:lang w:eastAsia="ru-RU"/>
+            </w:rPr>
+          </w:pPr>
+          <w:hyperlink w:anchor="_Toc86766719" w:history="1">
+            <w:r>
+              <w:rPr>
+                <w:rStyle w:val="a7"/>
+                <w:noProof/>
+              </w:rPr>
+              <w:t>Пункт 2</w:t>
+            </w:r>
+            <w:r>
+              <w:rPr>
+                <w:noProof/>
+                <w:webHidden/>
+              </w:rPr>
+              <w:tab/>
+            </w:r>
+            <w:r>
+              <w:rPr>
+                <w:noProof/>
+                <w:webHidden/>
+              </w:rPr>
+              <w:fldChar w:fldCharType="begin"/>
+            </w:r>
+            <w:r>
+              <w:rPr>
+                <w:noProof/>
+                <w:webHidden/>
+              </w:rPr>
+              <w:instrText xml:space="preserve"> PAGEREF _Toc86766719 \h </w:instrText>
+            </w:r>
+            <w:r>
+              <w:rPr>
+                <w:noProof/>
+                <w:webHidden/>
+              </w:rPr>
+            </w:r>
+            <w:r>
+              <w:rPr>
+                <w:noProof/>
+                <w:webHidden/>
+              </w:rPr>
+              <w:fldChar w:fldCharType="separate"/>
+            </w:r>
+            <w:r>
+              <w:rPr>
+                <w:noProof/>
+                <w:webHidden/>
+              </w:rPr>
+              <w:t>3</w:t>
+            </w:r>
+            <w:r>
+              <w:rPr>
+                <w:noProof/>
+                <w:webHidden/>
+              </w:rPr>
+              <w:fldChar w:fldCharType="end"/>
+            </w:r>
+          </w:hyperlink>
+        </w:p>
+        <w:p>
+          <w:pPr>
+            <w:pStyle w:val="31"/>
+            <w:tabs>
+              <w:tab w:val="right" w:leader="dot" w:pos="9350"/>
+            </w:tabs>
+            <w:rPr>
+              <w:rFonts w:asciiTheme="minorHAnsi" w:eastAsiaTheme="minorEastAsia" w:hAnsiTheme="minorHAnsi"/>
+              <w:noProof/>
+              <w:sz w:val="22"/>
+              <w:lang w:eastAsia="ru-RU"/>
+            </w:rPr>
+          </w:pPr>
+          <w:hyperlink w:anchor="_Toc86766720" w:history="1">
+            <w:r>
+              <w:rPr>
+                <w:rStyle w:val="a7"/>
+                <w:noProof/>
+                <w:lang w:val="en-US"/>
+              </w:rPr>
+              <w:t>A &gt; 0, B &gt; 0</w:t>
+            </w:r>
+            <w:r>
+              <w:rPr>
+                <w:noProof/>
+                <w:webHidden/>
+              </w:rPr>
+              <w:tab/>
+            </w:r>
+            <w:r>
+              <w:rPr>
+                <w:noProof/>
+                <w:webHidden/>
+              </w:rPr>
+              <w:fldChar w:fldCharType="begin"/>
+            </w:r>
+            <w:r>
+              <w:rPr>
+                <w:noProof/>
+                <w:webHidden/>
+              </w:rPr>
+              <w:instrText xml:space="preserve"> PAGEREF _Toc86766720 \h </w:instrText>
+            </w:r>
+            <w:r>
+              <w:rPr>
+                <w:noProof/>
+                <w:webHidden/>
+              </w:rPr>
+            </w:r>
+            <w:r>
+              <w:rPr>
+                <w:noProof/>
+                <w:webHidden/>
+              </w:rPr>
+              <w:fldChar w:fldCharType="separate"/>
+            </w:r>
+            <w:r>
+              <w:rPr>
+                <w:noProof/>
+                <w:webHidden/>
+              </w:rPr>
+              <w:t>3</w:t>
+            </w:r>
+            <w:r>
+              <w:rPr>
+                <w:noProof/>
+                <w:webHidden/>
+              </w:rPr>
+              <w:fldChar w:fldCharType="end"/>
+            </w:r>
+          </w:hyperlink>
+        </w:p>
+        <w:p>
+          <w:pPr>
+            <w:pStyle w:val="31"/>
+            <w:tabs>
+              <w:tab w:val="right" w:leader="dot" w:pos="9350"/>
+            </w:tabs>
+            <w:rPr>
+              <w:rFonts w:asciiTheme="minorHAnsi" w:eastAsiaTheme="minorEastAsia" w:hAnsiTheme="minorHAnsi"/>
+              <w:noProof/>
+              <w:sz w:val="22"/>
+              <w:lang w:eastAsia="ru-RU"/>
+            </w:rPr>
+          </w:pPr>
+          <w:hyperlink w:anchor="_Toc86766721" w:history="1">
+            <w:r>
+              <w:rPr>
+                <w:rStyle w:val="a7"/>
+                <w:noProof/>
+                <w:lang w:val="en-US"/>
+              </w:rPr>
+              <w:t>A &gt; 0, B &lt; 0</w:t>
+            </w:r>
+            <w:r>
+              <w:rPr>
+                <w:noProof/>
+                <w:webHidden/>
+              </w:rPr>
+              <w:tab/>
+            </w:r>
+            <w:r>
+              <w:rPr>
+                <w:noProof/>
+                <w:webHidden/>
+              </w:rPr>
+              <w:fldChar w:fldCharType="begin"/>
+            </w:r>
+            <w:r>
+              <w:rPr>
+                <w:noProof/>
+                <w:webHidden/>
+              </w:rPr>
+              <w:instrText xml:space="preserve"> PAGEREF _Toc86766721 \h </w:instrText>
+            </w:r>
+            <w:r>
+              <w:rPr>
+                <w:noProof/>
+                <w:webHidden/>
+              </w:rPr>
+            </w:r>
+            <w:r>
+              <w:rPr>
+                <w:noProof/>
+                <w:webHidden/>
+              </w:rPr>
+              <w:fldChar w:fldCharType="separate"/>
+            </w:r>
+            <w:r>
+              <w:rPr>
+                <w:noProof/>
+                <w:webHidden/>
+              </w:rPr>
+              <w:t>4</w:t>
+            </w:r>
+            <w:r>
+              <w:rPr>
+                <w:noProof/>
+                <w:webHidden/>
+              </w:rPr>
+              <w:fldChar w:fldCharType="end"/>
+            </w:r>
+          </w:hyperlink>
+        </w:p>
+        <w:p>
+          <w:pPr>
+            <w:pStyle w:val="21"/>
+            <w:tabs>
+              <w:tab w:val="right" w:leader="dot" w:pos="9350"/>
+            </w:tabs>
+            <w:rPr>
+              <w:rFonts w:asciiTheme="minorHAnsi" w:eastAsiaTheme="minorEastAsia" w:hAnsiTheme="minorHAnsi"/>
+              <w:noProof/>
+              <w:sz w:val="22"/>
+              <w:lang w:eastAsia="ru-RU"/>
+            </w:rPr>
+          </w:pPr>
+          <w:hyperlink w:anchor="_Toc86766722" w:history="1">
+            <w:r>
+              <w:rPr>
+                <w:rStyle w:val="a7"/>
+                <w:noProof/>
+              </w:rPr>
+              <w:t>Пункт 3</w:t>
+            </w:r>
+            <w:r>
+              <w:rPr>
+                <w:noProof/>
+                <w:webHidden/>
+              </w:rPr>
+              <w:tab/>
+            </w:r>
+            <w:r>
+              <w:rPr>
+                <w:noProof/>
+                <w:webHidden/>
+              </w:rPr>
+              <w:fldChar w:fldCharType="begin"/>
+            </w:r>
+            <w:r>
+              <w:rPr>
+                <w:noProof/>
+                <w:webHidden/>
+              </w:rPr>
+              <w:instrText xml:space="preserve"> PAGEREF _Toc86766722 \h </w:instrText>
+            </w:r>
+            <w:r>
+              <w:rPr>
+                <w:noProof/>
+                <w:webHidden/>
+              </w:rPr>
+            </w:r>
+            <w:r>
+              <w:rPr>
+                <w:noProof/>
+                <w:webHidden/>
+              </w:rPr>
+              <w:fldChar w:fldCharType="separate"/>
+            </w:r>
+            <w:r>
+              <w:rPr>
+                <w:noProof/>
+                <w:webHidden/>
+              </w:rPr>
+              <w:t>4</w:t>
+            </w:r>
+            <w:r>
+              <w:rPr>
+                <w:noProof/>
+                <w:webHidden/>
+              </w:rPr>
+              <w:fldChar w:fldCharType="end"/>
+            </w:r>
+          </w:hyperlink>
+        </w:p>
+        <w:p>
+          <w:pPr>
+            <w:pStyle w:val="31"/>
+            <w:tabs>
+              <w:tab w:val="right" w:leader="dot" w:pos="9350"/>
+            </w:tabs>
+            <w:rPr>
+              <w:rFonts w:asciiTheme="minorHAnsi" w:eastAsiaTheme="minorEastAsia" w:hAnsiTheme="minorHAnsi"/>
+              <w:noProof/>
+              <w:sz w:val="22"/>
+              <w:lang w:eastAsia="ru-RU"/>
+            </w:rPr>
+          </w:pPr>
+          <w:hyperlink w:anchor="_Toc86766723" w:history="1">
+            <w:r>
+              <w:rPr>
+                <w:rStyle w:val="a7"/>
+                <w:noProof/>
+                <w:lang w:val="en-US"/>
+              </w:rPr>
+              <w:t>A &gt; 0, B &gt; 0</w:t>
+            </w:r>
+            <w:r>
+              <w:rPr>
+                <w:noProof/>
+                <w:webHidden/>
+              </w:rPr>
+              <w:tab/>
+            </w:r>
+            <w:r>
+              <w:rPr>
+                <w:noProof/>
+                <w:webHidden/>
+              </w:rPr>
+              <w:fldChar w:fldCharType="begin"/>
+            </w:r>
+            <w:r>
+              <w:rPr>
+                <w:noProof/>
+                <w:webHidden/>
+              </w:rPr>
+              <w:instrText xml:space="preserve"> PAGEREF _Toc86766723 \h </w:instrText>
+            </w:r>
+            <w:r>
+              <w:rPr>
+                <w:noProof/>
+                <w:webHidden/>
+              </w:rPr>
+            </w:r>
+            <w:r>
+              <w:rPr>
+                <w:noProof/>
+                <w:webHidden/>
+              </w:rPr>
+              <w:fldChar w:fldCharType="separate"/>
+            </w:r>
+            <w:r>
+              <w:rPr>
+                <w:noProof/>
+                <w:webHidden/>
+              </w:rPr>
+              <w:t>4</w:t>
+            </w:r>
+            <w:r>
+              <w:rPr>
+                <w:noProof/>
+                <w:webHidden/>
+              </w:rPr>
+              <w:fldChar w:fldCharType="end"/>
+            </w:r>
+          </w:hyperlink>
+        </w:p>
+        <w:p>
+          <w:pPr>
+            <w:pStyle w:val="31"/>
+            <w:tabs>
+              <w:tab w:val="right" w:leader="dot" w:pos="9350"/>
+            </w:tabs>
+            <w:rPr>
+              <w:rFonts w:asciiTheme="minorHAnsi" w:eastAsiaTheme="minorEastAsia" w:hAnsiTheme="minorHAnsi"/>
+              <w:noProof/>
+              <w:sz w:val="22"/>
+              <w:lang w:eastAsia="ru-RU"/>
+            </w:rPr>
+          </w:pPr>
+          <w:hyperlink w:anchor="_Toc86766724" w:history="1">
+            <w:r>
+              <w:rPr>
+                <w:rStyle w:val="a7"/>
+                <w:noProof/>
+                <w:lang w:val="en-US"/>
+              </w:rPr>
+              <w:t>A &lt; 0, B &lt; 0</w:t>
+            </w:r>
+            <w:r>
+              <w:rPr>
+                <w:noProof/>
+                <w:webHidden/>
+              </w:rPr>
+              <w:tab/>
+            </w:r>
+            <w:r>
+              <w:rPr>
+                <w:noProof/>
+                <w:webHidden/>
+              </w:rPr>
+              <w:fldChar w:fldCharType="begin"/>
+            </w:r>
+            <w:r>
+              <w:rPr>
+                <w:noProof/>
+                <w:webHidden/>
+              </w:rPr>
+              <w:instrText xml:space="preserve"> PAGEREF _Toc86766724 \h </w:instrText>
+            </w:r>
+            <w:r>
+              <w:rPr>
+                <w:noProof/>
+                <w:webHidden/>
+              </w:rPr>
+            </w:r>
+            <w:r>
+              <w:rPr>
+                <w:noProof/>
+                <w:webHidden/>
+              </w:rPr>
+              <w:fldChar w:fldCharType="separate"/>
+            </w:r>
+            <w:r>
+              <w:rPr>
+                <w:noProof/>
+                <w:webHidden/>
+              </w:rPr>
+              <w:t>4</w:t>
+            </w:r>
+            <w:r>
+              <w:rPr>
+                <w:noProof/>
+                <w:webHidden/>
+              </w:rPr>
+              <w:fldChar w:fldCharType="end"/>
+            </w:r>
+          </w:hyperlink>
+        </w:p>
+        <w:p>
           <w:r>
             <w:rPr>
               <w:b/>
@@ -1267,9 +2119,21 @@
       <w:pPr>
         <w:pStyle w:val="1"/>
       </w:pPr>
+      <w:bookmarkStart w:id="0" w:name="_Toc86766713"/>
+      <w:r>
+        <w:t>Сложение</w:t>
+      </w:r>
+      <w:bookmarkEnd w:id="0"/>
+    </w:p>
+    <w:p>
+      <w:pPr>
+        <w:pStyle w:val="2"/>
+      </w:pPr>
+      <w:bookmarkStart w:id="1" w:name="_Toc86766714"/>
       <w:r>
         <w:t>Пункт 1</w:t>
       </w:r>
+      <w:bookmarkEnd w:id="1"/>
     </w:p>
     <w:p>
       <w:pPr>
@@ -1307,17 +2171,19 @@
     </w:p>
     <w:p>
       <w:pPr>
-        <w:pStyle w:val="2"/>
+        <w:pStyle w:val="3"/>
         <w:rPr>
           <w:lang w:val="en-US"/>
         </w:rPr>
       </w:pPr>
+      <w:bookmarkStart w:id="2" w:name="_Toc86766715"/>
       <w:r>
         <w:rPr>
           <w:lang w:val="en-US"/>
         </w:rPr>
         <w:t>A &gt; 0, B &gt; 0</w:t>
       </w:r>
+      <w:bookmarkEnd w:id="2"/>
     </w:p>
     <w:tbl>
       <w:tblPr>
@@ -2693,29 +3559,19 @@
     </w:p>
     <w:p>
       <w:pPr>
-        <w:pStyle w:val="2"/>
+        <w:pStyle w:val="3"/>
         <w:rPr>
           <w:lang w:val="en-US"/>
         </w:rPr>
       </w:pPr>
+      <w:bookmarkStart w:id="3" w:name="_Toc86766716"/>
       <w:r>
         <w:rPr>
           <w:lang w:val="en-US"/>
         </w:rPr>
-        <w:t xml:space="preserve">A &gt; 0, B </w:t>
+        <w:t>A &gt; 0, B &lt; 0</w:t>
       </w:r>
-      <w:r>
-        <w:rPr>
-          <w:lang w:val="en-US"/>
-        </w:rPr>
-        <w:t>&lt;</w:t>
-      </w:r>
-      <w:r>
-        <w:rPr>
-          <w:lang w:val="en-US"/>
-        </w:rPr>
-        <w:t xml:space="preserve"> 0</w:t>
-      </w:r>
+      <w:bookmarkEnd w:id="3"/>
     </w:p>
     <w:tbl>
       <w:tblPr>
@@ -3704,13 +4560,7 @@
               <w:rPr>
                 <w:lang w:val="en-US"/>
               </w:rPr>
-              <w:t>-</w:t>
-            </w:r>
-            <w:r>
-              <w:rPr>
-                <w:lang w:val="en-US"/>
-              </w:rPr>
-              <w:t>26</w:t>
+              <w:t>-26</w:t>
             </w:r>
           </w:p>
         </w:tc>
@@ -4239,29 +5089,19 @@
     <w:p/>
     <w:p>
       <w:pPr>
-        <w:pStyle w:val="2"/>
+        <w:pStyle w:val="3"/>
         <w:rPr>
           <w:lang w:val="en-US"/>
         </w:rPr>
       </w:pPr>
+      <w:bookmarkStart w:id="4" w:name="_Toc86766717"/>
       <w:r>
         <w:rPr>
           <w:lang w:val="en-US"/>
         </w:rPr>
-        <w:t xml:space="preserve">A </w:t>
+        <w:t>A &lt; 0, B &gt; 0</w:t>
       </w:r>
-      <w:r>
-        <w:rPr>
-          <w:lang w:val="en-US"/>
-        </w:rPr>
-        <w:t>&lt;</w:t>
-      </w:r>
-      <w:r>
-        <w:rPr>
-          <w:lang w:val="en-US"/>
-        </w:rPr>
-        <w:t xml:space="preserve"> 0, B &gt; 0</w:t>
-      </w:r>
+      <w:bookmarkEnd w:id="4"/>
     </w:p>
     <w:tbl>
       <w:tblPr>
@@ -4941,13 +5781,7 @@
               <w:rPr>
                 <w:lang w:val="en-US"/>
               </w:rPr>
-              <w:t>-</w:t>
-            </w:r>
-            <w:r>
-              <w:rPr>
-                <w:lang w:val="en-US"/>
-              </w:rPr>
-              <w:t>100</w:t>
+              <w:t>-100</w:t>
             </w:r>
           </w:p>
         </w:tc>
@@ -5758,17 +6592,19 @@
     </w:p>
     <w:p>
       <w:pPr>
-        <w:pStyle w:val="2"/>
+        <w:pStyle w:val="3"/>
         <w:rPr>
           <w:lang w:val="en-US"/>
         </w:rPr>
       </w:pPr>
+      <w:bookmarkStart w:id="5" w:name="_Toc86766718"/>
       <w:r>
         <w:rPr>
           <w:lang w:val="en-US"/>
         </w:rPr>
         <w:t>A &gt; 0, B &lt; 0</w:t>
       </w:r>
+      <w:bookmarkEnd w:id="5"/>
     </w:p>
     <w:tbl>
       <w:tblPr>
@@ -6397,13 +7233,7 @@
               <w:rPr>
                 <w:lang w:val="en-US"/>
               </w:rPr>
-              <w:t>-</w:t>
-            </w:r>
-            <w:r>
-              <w:rPr>
-                <w:lang w:val="en-US"/>
-              </w:rPr>
-              <w:t>100</w:t>
+              <w:t>-100</w:t>
             </w:r>
           </w:p>
         </w:tc>
@@ -7239,11 +8069,13 @@
     </w:p>
     <w:p>
       <w:pPr>
-        <w:pStyle w:val="1"/>
-      </w:pPr>
+        <w:pStyle w:val="2"/>
+      </w:pPr>
+      <w:bookmarkStart w:id="6" w:name="_Toc86766719"/>
       <w:r>
         <w:t>Пункт 2</w:t>
       </w:r>
+      <w:bookmarkEnd w:id="6"/>
     </w:p>
     <w:p>
       <w:pPr>
@@ -7264,17 +8096,19 @@
     </w:p>
     <w:p>
       <w:pPr>
-        <w:pStyle w:val="2"/>
+        <w:pStyle w:val="3"/>
         <w:rPr>
           <w:lang w:val="en-US"/>
         </w:rPr>
       </w:pPr>
+      <w:bookmarkStart w:id="7" w:name="_Toc86766720"/>
       <w:r>
         <w:rPr>
           <w:lang w:val="en-US"/>
         </w:rPr>
         <w:t>A &gt; 0, B &gt; 0</w:t>
       </w:r>
+      <w:bookmarkEnd w:id="7"/>
     </w:p>
     <w:p>
       <w:pPr>
@@ -8760,53 +9594,25 @@
     <w:p/>
     <w:p>
       <w:r>
-        <w:t xml:space="preserve">Для знаковой интерпретации результат неверен из-за переноса </w:t>
-      </w:r>
-      <w:r>
-        <w:t>в знаковый разряд</w:t>
-      </w:r>
-      <w:r>
-        <w:t>.</w:t>
+        <w:t>Для знаковой интерпретации результат неверен из-за переноса в знаковый разряд.</w:t>
       </w:r>
     </w:p>
     <w:p/>
     <w:p>
       <w:pPr>
-        <w:pStyle w:val="2"/>
+        <w:pStyle w:val="3"/>
         <w:rPr>
           <w:lang w:val="en-US"/>
         </w:rPr>
       </w:pPr>
+      <w:bookmarkStart w:id="8" w:name="_Toc86766721"/>
       <w:r>
         <w:rPr>
           <w:lang w:val="en-US"/>
         </w:rPr>
-        <w:t xml:space="preserve">A </w:t>
+        <w:t>A &gt; 0, B &lt; 0</w:t>
       </w:r>
-      <w:r>
-        <w:rPr>
-          <w:lang w:val="en-US"/>
-        </w:rPr>
-        <w:t>&gt;</w:t>
-      </w:r>
-      <w:r>
-        <w:rPr>
-          <w:lang w:val="en-US"/>
-        </w:rPr>
-        <w:t xml:space="preserve"> 0, B </w:t>
-      </w:r>
-      <w:r>
-        <w:rPr>
-          <w:lang w:val="en-US"/>
-        </w:rPr>
-        <w:t>&lt;</w:t>
-      </w:r>
-      <w:r>
-        <w:rPr>
-          <w:lang w:val="en-US"/>
-        </w:rPr>
-        <w:t xml:space="preserve"> 0</w:t>
-      </w:r>
+      <w:bookmarkEnd w:id="8"/>
     </w:p>
     <w:p>
       <w:pPr>
@@ -8821,13 +9627,7 @@
         <w:rPr>
           <w:lang w:val="en-US"/>
         </w:rPr>
-        <w:t xml:space="preserve">B = </w:t>
-      </w:r>
-      <w:r>
-        <w:rPr>
-          <w:lang w:val="en-US"/>
-        </w:rPr>
-        <w:t>-64</w:t>
+        <w:t>B = -64</w:t>
       </w:r>
     </w:p>
     <w:tbl>
@@ -8846,7 +9646,7 @@
       </w:tblPr>
       <w:tblGrid>
         <w:gridCol w:w="352"/>
-        <w:gridCol w:w="595"/>
+        <w:gridCol w:w="664"/>
         <w:gridCol w:w="336"/>
         <w:gridCol w:w="336"/>
         <w:gridCol w:w="336"/>
@@ -9545,7 +10345,13 @@
               <w:rPr>
                 <w:vertAlign w:val="subscript"/>
               </w:rPr>
-              <w:t>пр.</w:t>
+              <w:t>доп</w:t>
+            </w:r>
+            <w:r>
+              <w:rPr>
+                <w:vertAlign w:val="subscript"/>
+              </w:rPr>
+              <w:t>.</w:t>
             </w:r>
           </w:p>
         </w:tc>
@@ -10160,13 +10966,7 @@
               <w:rPr>
                 <w:lang w:val="en-US"/>
               </w:rPr>
-              <w:t xml:space="preserve">CF = </w:t>
-            </w:r>
-            <w:r>
-              <w:rPr>
-                <w:lang w:val="en-US"/>
-              </w:rPr>
-              <w:t>1</w:t>
+              <w:t>CF = 1</w:t>
             </w:r>
           </w:p>
         </w:tc>
@@ -10262,27 +11062,3341 @@
     <w:p/>
     <w:p>
       <w:r>
-        <w:t xml:space="preserve">Для </w:t>
+        <w:t>Для беззнаковой интерпретации результат неверен из-за переноса из старшего разряда. Вес переноса составляет 256.</w:t>
+      </w:r>
+    </w:p>
+    <w:p>
+      <w:pPr>
+        <w:pStyle w:val="2"/>
+      </w:pPr>
+      <w:bookmarkStart w:id="9" w:name="_Toc86766722"/>
+      <w:r>
+        <w:t>Пункт 3</w:t>
+      </w:r>
+      <w:bookmarkEnd w:id="9"/>
+    </w:p>
+    <w:p>
+      <w:pPr>
+        <w:rPr>
+          <w:lang w:val="en-US"/>
+        </w:rPr>
+      </w:pPr>
+      <w:r>
+        <w:rPr>
+          <w:lang w:val="en-US"/>
+        </w:rPr>
+        <w:t>B = 26</w:t>
+      </w:r>
+    </w:p>
+    <w:p>
+      <w:pPr>
+        <w:rPr>
+          <w:lang w:val="en-US"/>
+        </w:rPr>
+      </w:pPr>
+      <w:r>
+        <w:t xml:space="preserve">Пусть </w:t>
       </w:r>
       <w:r>
-        <w:t>без</w:t>
+        <w:rPr>
+          <w:lang w:val="en-US"/>
+        </w:rPr>
+        <w:t>A = 102</w:t>
       </w:r>
+    </w:p>
+    <w:p>
+      <w:pPr>
+        <w:pStyle w:val="3"/>
+        <w:rPr>
+          <w:lang w:val="en-US"/>
+        </w:rPr>
+      </w:pPr>
+      <w:bookmarkStart w:id="10" w:name="_Toc86766723"/>
       <w:r>
-        <w:t xml:space="preserve">знаковой интерпретации результат неверен из-за переноса </w:t>
+        <w:rPr>
+          <w:lang w:val="en-US"/>
+        </w:rPr>
+        <w:t>A &gt; 0, B &gt; 0</w:t>
       </w:r>
+      <w:bookmarkEnd w:id="10"/>
+    </w:p>
+    <w:tbl>
+      <w:tblPr>
+        <w:tblStyle w:val="a8"/>
+        <w:tblpPr w:leftFromText="180" w:rightFromText="180" w:vertAnchor="text" w:tblpY="1"/>
+        <w:tblOverlap w:val="never"/>
+        <w:tblW w:w="0" w:type="auto"/>
+        <w:tblBorders>
+          <w:top w:val="none" w:sz="0" w:space="0" w:color="auto"/>
+          <w:left w:val="none" w:sz="0" w:space="0" w:color="auto"/>
+          <w:bottom w:val="none" w:sz="0" w:space="0" w:color="auto"/>
+          <w:right w:val="none" w:sz="0" w:space="0" w:color="auto"/>
+          <w:insideH w:val="none" w:sz="0" w:space="0" w:color="auto"/>
+          <w:insideV w:val="none" w:sz="0" w:space="0" w:color="auto"/>
+        </w:tblBorders>
+        <w:tblLook w:val="04A0" w:firstRow="1" w:lastRow="0" w:firstColumn="1" w:lastColumn="0" w:noHBand="0" w:noVBand="1"/>
+      </w:tblPr>
+      <w:tblGrid>
+        <w:gridCol w:w="352"/>
+        <w:gridCol w:w="664"/>
+        <w:gridCol w:w="336"/>
+        <w:gridCol w:w="336"/>
+        <w:gridCol w:w="336"/>
+        <w:gridCol w:w="336"/>
+        <w:gridCol w:w="336"/>
+        <w:gridCol w:w="336"/>
+        <w:gridCol w:w="336"/>
+        <w:gridCol w:w="336"/>
+        <w:gridCol w:w="222"/>
+        <w:gridCol w:w="373"/>
+        <w:gridCol w:w="766"/>
+        <w:gridCol w:w="222"/>
+        <w:gridCol w:w="551"/>
+        <w:gridCol w:w="901"/>
+      </w:tblGrid>
+      <w:tr>
+        <w:tc>
+          <w:tcPr>
+            <w:tcW w:w="0" w:type="auto"/>
+          </w:tcPr>
+          <w:p>
+            <w:pPr>
+              <w:rPr>
+                <w:lang w:val="en-US"/>
+              </w:rPr>
+            </w:pPr>
+          </w:p>
+        </w:tc>
+        <w:tc>
+          <w:tcPr>
+            <w:tcW w:w="0" w:type="auto"/>
+          </w:tcPr>
+          <w:p>
+            <w:pPr>
+              <w:rPr>
+                <w:vertAlign w:val="subscript"/>
+              </w:rPr>
+            </w:pPr>
+          </w:p>
+        </w:tc>
+        <w:tc>
+          <w:tcPr>
+            <w:tcW w:w="0" w:type="auto"/>
+          </w:tcPr>
+          <w:p>
+            <w:pPr>
+              <w:rPr>
+                <w:lang w:val="en-US"/>
+              </w:rPr>
+            </w:pPr>
+          </w:p>
+        </w:tc>
+        <w:tc>
+          <w:tcPr>
+            <w:tcW w:w="0" w:type="auto"/>
+          </w:tcPr>
+          <w:p>
+            <w:pPr>
+              <w:rPr>
+                <w:lang w:val="en-US"/>
+              </w:rPr>
+            </w:pPr>
+          </w:p>
+        </w:tc>
+        <w:tc>
+          <w:tcPr>
+            <w:tcW w:w="0" w:type="auto"/>
+          </w:tcPr>
+          <w:p>
+            <w:pPr>
+              <w:rPr>
+                <w:lang w:val="en-US"/>
+              </w:rPr>
+            </w:pPr>
+          </w:p>
+        </w:tc>
+        <w:tc>
+          <w:tcPr>
+            <w:tcW w:w="0" w:type="auto"/>
+          </w:tcPr>
+          <w:p>
+            <w:pPr>
+              <w:rPr>
+                <w:lang w:val="en-US"/>
+              </w:rPr>
+            </w:pPr>
+          </w:p>
+        </w:tc>
+        <w:tc>
+          <w:tcPr>
+            <w:tcW w:w="0" w:type="auto"/>
+          </w:tcPr>
+          <w:p>
+            <w:pPr>
+              <w:rPr>
+                <w:lang w:val="en-US"/>
+              </w:rPr>
+            </w:pPr>
+          </w:p>
+        </w:tc>
+        <w:tc>
+          <w:tcPr>
+            <w:tcW w:w="0" w:type="auto"/>
+          </w:tcPr>
+          <w:p>
+            <w:pPr>
+              <w:rPr>
+                <w:lang w:val="en-US"/>
+              </w:rPr>
+            </w:pPr>
+          </w:p>
+        </w:tc>
+        <w:tc>
+          <w:tcPr>
+            <w:tcW w:w="0" w:type="auto"/>
+          </w:tcPr>
+          <w:p>
+            <w:pPr>
+              <w:rPr>
+                <w:lang w:val="en-US"/>
+              </w:rPr>
+            </w:pPr>
+          </w:p>
+        </w:tc>
+        <w:tc>
+          <w:tcPr>
+            <w:tcW w:w="0" w:type="auto"/>
+          </w:tcPr>
+          <w:p>
+            <w:pPr>
+              <w:rPr>
+                <w:lang w:val="en-US"/>
+              </w:rPr>
+            </w:pPr>
+          </w:p>
+        </w:tc>
+        <w:tc>
+          <w:tcPr>
+            <w:tcW w:w="0" w:type="auto"/>
+          </w:tcPr>
+          <w:p>
+            <w:pPr>
+              <w:rPr>
+                <w:lang w:val="en-US"/>
+              </w:rPr>
+            </w:pPr>
+          </w:p>
+        </w:tc>
+        <w:tc>
+          <w:tcPr>
+            <w:tcW w:w="0" w:type="auto"/>
+            <w:gridSpan w:val="5"/>
+          </w:tcPr>
+          <w:p>
+            <w:pPr>
+              <w:jc w:val="center"/>
+            </w:pPr>
+            <w:r>
+              <w:t>Интерпретации</w:t>
+            </w:r>
+          </w:p>
+        </w:tc>
+      </w:tr>
+      <w:tr>
+        <w:tc>
+          <w:tcPr>
+            <w:tcW w:w="0" w:type="auto"/>
+          </w:tcPr>
+          <w:p>
+            <w:pPr>
+              <w:rPr>
+                <w:lang w:val="en-US"/>
+              </w:rPr>
+            </w:pPr>
+          </w:p>
+        </w:tc>
+        <w:tc>
+          <w:tcPr>
+            <w:tcW w:w="0" w:type="auto"/>
+          </w:tcPr>
+          <w:p>
+            <w:pPr>
+              <w:rPr>
+                <w:vertAlign w:val="subscript"/>
+              </w:rPr>
+            </w:pPr>
+          </w:p>
+        </w:tc>
+        <w:tc>
+          <w:tcPr>
+            <w:tcW w:w="0" w:type="auto"/>
+          </w:tcPr>
+          <w:p>
+            <w:pPr>
+              <w:rPr>
+                <w:lang w:val="en-US"/>
+              </w:rPr>
+            </w:pPr>
+            <w:r>
+              <w:rPr>
+                <w:noProof/>
+                <w:lang w:val="en-US"/>
+              </w:rPr>
+              <mc:AlternateContent>
+                <mc:Choice Requires="wpi">
+                  <w:drawing>
+                    <wp:anchor distT="0" distB="0" distL="114300" distR="114300" simplePos="0" relativeHeight="251724800" behindDoc="0" locked="0" layoutInCell="1" allowOverlap="1" wp14:anchorId="34571A81" wp14:editId="508EF7A5">
+                      <wp:simplePos x="0" y="0"/>
+                      <wp:positionH relativeFrom="column">
+                        <wp:posOffset>28575</wp:posOffset>
+                      </wp:positionH>
+                      <wp:positionV relativeFrom="paragraph">
+                        <wp:posOffset>55245</wp:posOffset>
+                      </wp:positionV>
+                      <wp:extent cx="1299845" cy="162560"/>
+                      <wp:effectExtent l="57150" t="57150" r="52705" b="46990"/>
+                      <wp:wrapNone/>
+                      <wp:docPr id="16" name="Рукописный ввод 16"/>
+                      <wp:cNvGraphicFramePr/>
+                      <a:graphic xmlns:a="http://schemas.openxmlformats.org/drawingml/2006/main">
+                        <a:graphicData uri="http://schemas.microsoft.com/office/word/2010/wordprocessingInk">
+                          <w14:contentPart bwMode="auto" r:id="rId26">
+                            <w14:nvContentPartPr>
+                              <w14:cNvContentPartPr/>
+                            </w14:nvContentPartPr>
+                            <w14:xfrm>
+                              <a:off x="0" y="0"/>
+                              <a:ext cx="1299845" cy="162560"/>
+                            </w14:xfrm>
+                          </w14:contentPart>
+                        </a:graphicData>
+                      </a:graphic>
+                    </wp:anchor>
+                  </w:drawing>
+                </mc:Choice>
+                <mc:Fallback>
+                  <w:pict>
+                    <v:shapetype w14:anchorId="17D96FD4" id="_x0000_t75" coordsize="21600,21600" o:spt="75" o:preferrelative="t" path="m@4@5l@4@11@9@11@9@5xe" filled="f" stroked="f">
+                      <v:stroke joinstyle="miter"/>
+                      <v:formulas>
+                        <v:f eqn="if lineDrawn pixelLineWidth 0"/>
+                        <v:f eqn="sum @0 1 0"/>
+                        <v:f eqn="sum 0 0 @1"/>
+                        <v:f eqn="prod @2 1 2"/>
+                        <v:f eqn="prod @3 21600 pixelWidth"/>
+                        <v:f eqn="prod @3 21600 pixelHeight"/>
+                        <v:f eqn="sum @0 0 1"/>
+                        <v:f eqn="prod @6 1 2"/>
+                        <v:f eqn="prod @7 21600 pixelWidth"/>
+                        <v:f eqn="sum @8 21600 0"/>
+                        <v:f eqn="prod @7 21600 pixelHeight"/>
+                        <v:f eqn="sum @10 21600 0"/>
+                      </v:formulas>
+                      <v:path o:extrusionok="f" gradientshapeok="t" o:connecttype="rect"/>
+                      <o:lock v:ext="edit" aspectratio="t"/>
+                    </v:shapetype>
+                    <v:shape id="Рукописный ввод 16" o:spid="_x0000_s1026" type="#_x0000_t75" style="position:absolute;margin-left:1.55pt;margin-top:3.65pt;width:103.75pt;height:14.2pt;z-index:251724800;visibility:visible;mso-wrap-style:square;mso-wrap-distance-left:9pt;mso-wrap-distance-top:0;mso-wrap-distance-right:9pt;mso-wrap-distance-bottom:0;mso-position-horizontal:absolute;mso-position-horizontal-relative:text;mso-position-vertical:absolute;mso-position-vertical-relative:text" o:gfxdata="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">
+                      <v:imagedata r:id="rId27" o:title=""/>
+                    </v:shape>
+                  </w:pict>
+                </mc:Fallback>
+              </mc:AlternateContent>
+            </w:r>
+          </w:p>
+        </w:tc>
+        <w:tc>
+          <w:tcPr>
+            <w:tcW w:w="0" w:type="auto"/>
+          </w:tcPr>
+          <w:p>
+            <w:pPr>
+              <w:rPr>
+                <w:lang w:val="en-US"/>
+              </w:rPr>
+            </w:pPr>
+          </w:p>
+        </w:tc>
+        <w:tc>
+          <w:tcPr>
+            <w:tcW w:w="0" w:type="auto"/>
+          </w:tcPr>
+          <w:p>
+            <w:pPr>
+              <w:rPr>
+                <w:lang w:val="en-US"/>
+              </w:rPr>
+            </w:pPr>
+          </w:p>
+        </w:tc>
+        <w:tc>
+          <w:tcPr>
+            <w:tcW w:w="0" w:type="auto"/>
+          </w:tcPr>
+          <w:p>
+            <w:pPr>
+              <w:rPr>
+                <w:lang w:val="en-US"/>
+              </w:rPr>
+            </w:pPr>
+          </w:p>
+        </w:tc>
+        <w:tc>
+          <w:tcPr>
+            <w:tcW w:w="0" w:type="auto"/>
+          </w:tcPr>
+          <w:p>
+            <w:pPr>
+              <w:rPr>
+                <w:lang w:val="en-US"/>
+              </w:rPr>
+            </w:pPr>
+          </w:p>
+        </w:tc>
+        <w:tc>
+          <w:tcPr>
+            <w:tcW w:w="0" w:type="auto"/>
+          </w:tcPr>
+          <w:p>
+            <w:pPr>
+              <w:rPr>
+                <w:lang w:val="en-US"/>
+              </w:rPr>
+            </w:pPr>
+          </w:p>
+        </w:tc>
+        <w:tc>
+          <w:tcPr>
+            <w:tcW w:w="0" w:type="auto"/>
+          </w:tcPr>
+          <w:p>
+            <w:pPr>
+              <w:rPr>
+                <w:lang w:val="en-US"/>
+              </w:rPr>
+            </w:pPr>
+          </w:p>
+        </w:tc>
+        <w:tc>
+          <w:tcPr>
+            <w:tcW w:w="0" w:type="auto"/>
+          </w:tcPr>
+          <w:p>
+            <w:pPr>
+              <w:rPr>
+                <w:lang w:val="en-US"/>
+              </w:rPr>
+            </w:pPr>
+          </w:p>
+        </w:tc>
+        <w:tc>
+          <w:tcPr>
+            <w:tcW w:w="0" w:type="auto"/>
+          </w:tcPr>
+          <w:p>
+            <w:pPr>
+              <w:rPr>
+                <w:lang w:val="en-US"/>
+              </w:rPr>
+            </w:pPr>
+          </w:p>
+        </w:tc>
+        <w:tc>
+          <w:tcPr>
+            <w:tcW w:w="0" w:type="auto"/>
+            <w:gridSpan w:val="2"/>
+          </w:tcPr>
+          <w:p>
+            <w:r>
+              <w:t>Знаковая</w:t>
+            </w:r>
+          </w:p>
+        </w:tc>
+        <w:tc>
+          <w:tcPr>
+            <w:tcW w:w="0" w:type="auto"/>
+          </w:tcPr>
+          <w:p/>
+        </w:tc>
+        <w:tc>
+          <w:tcPr>
+            <w:tcW w:w="0" w:type="auto"/>
+            <w:gridSpan w:val="2"/>
+          </w:tcPr>
+          <w:p>
+            <w:r>
+              <w:t>Беззнаковая</w:t>
+            </w:r>
+          </w:p>
+        </w:tc>
+      </w:tr>
+      <w:tr>
+        <w:tc>
+          <w:tcPr>
+            <w:tcW w:w="0" w:type="auto"/>
+            <w:vMerge w:val="restart"/>
+            <w:vAlign w:val="center"/>
+          </w:tcPr>
+          <w:p>
+            <w:pPr>
+              <w:jc w:val="right"/>
+              <w:rPr>
+                <w:lang w:val="en-US"/>
+              </w:rPr>
+            </w:pPr>
+            <w:r>
+              <w:rPr>
+                <w:lang w:val="en-US"/>
+              </w:rPr>
+              <w:t>+</w:t>
+            </w:r>
+          </w:p>
+        </w:tc>
+        <w:tc>
+          <w:tcPr>
+            <w:tcW w:w="0" w:type="auto"/>
+          </w:tcPr>
+          <w:p>
+            <w:pPr>
+              <w:rPr>
+                <w:lang w:val="en-US"/>
+              </w:rPr>
+            </w:pPr>
+            <w:r>
+              <w:rPr>
+                <w:lang w:val="en-US"/>
+              </w:rPr>
+              <w:t>A</w:t>
+            </w:r>
+            <w:r>
+              <w:rPr>
+                <w:vertAlign w:val="subscript"/>
+              </w:rPr>
+              <w:t>пр.</w:t>
+            </w:r>
+          </w:p>
+        </w:tc>
+        <w:tc>
+          <w:tcPr>
+            <w:tcW w:w="0" w:type="auto"/>
+            <w:tcBorders>
+              <w:right w:val="single" w:sz="4" w:space="0" w:color="auto"/>
+            </w:tcBorders>
+          </w:tcPr>
+          <w:p>
+            <w:pPr>
+              <w:rPr>
+                <w:lang w:val="en-US"/>
+              </w:rPr>
+            </w:pPr>
+            <w:r>
+              <w:rPr>
+                <w:lang w:val="en-US"/>
+              </w:rPr>
+              <w:t>0</w:t>
+            </w:r>
+          </w:p>
+        </w:tc>
+        <w:tc>
+          <w:tcPr>
+            <w:tcW w:w="0" w:type="auto"/>
+            <w:tcBorders>
+              <w:left w:val="single" w:sz="4" w:space="0" w:color="auto"/>
+            </w:tcBorders>
+          </w:tcPr>
+          <w:p>
+            <w:pPr>
+              <w:rPr>
+                <w:lang w:val="en-US"/>
+              </w:rPr>
+            </w:pPr>
+            <w:r>
+              <w:rPr>
+                <w:lang w:val="en-US"/>
+              </w:rPr>
+              <w:t>1</w:t>
+            </w:r>
+          </w:p>
+        </w:tc>
+        <w:tc>
+          <w:tcPr>
+            <w:tcW w:w="0" w:type="auto"/>
+          </w:tcPr>
+          <w:p>
+            <w:pPr>
+              <w:rPr>
+                <w:lang w:val="en-US"/>
+              </w:rPr>
+            </w:pPr>
+            <w:r>
+              <w:rPr>
+                <w:lang w:val="en-US"/>
+              </w:rPr>
+              <w:t>1</w:t>
+            </w:r>
+          </w:p>
+        </w:tc>
+        <w:tc>
+          <w:tcPr>
+            <w:tcW w:w="0" w:type="auto"/>
+          </w:tcPr>
+          <w:p>
+            <w:pPr>
+              <w:rPr>
+                <w:lang w:val="en-US"/>
+              </w:rPr>
+            </w:pPr>
+            <w:r>
+              <w:rPr>
+                <w:lang w:val="en-US"/>
+              </w:rPr>
+              <w:t>0</w:t>
+            </w:r>
+          </w:p>
+        </w:tc>
+        <w:tc>
+          <w:tcPr>
+            <w:tcW w:w="0" w:type="auto"/>
+          </w:tcPr>
+          <w:p>
+            <w:pPr>
+              <w:rPr>
+                <w:lang w:val="en-US"/>
+              </w:rPr>
+            </w:pPr>
+            <w:r>
+              <w:rPr>
+                <w:lang w:val="en-US"/>
+              </w:rPr>
+              <w:t>0</w:t>
+            </w:r>
+          </w:p>
+        </w:tc>
+        <w:tc>
+          <w:tcPr>
+            <w:tcW w:w="0" w:type="auto"/>
+          </w:tcPr>
+          <w:p>
+            <w:pPr>
+              <w:rPr>
+                <w:lang w:val="en-US"/>
+              </w:rPr>
+            </w:pPr>
+            <w:r>
+              <w:rPr>
+                <w:lang w:val="en-US"/>
+              </w:rPr>
+              <w:t>1</w:t>
+            </w:r>
+          </w:p>
+        </w:tc>
+        <w:tc>
+          <w:tcPr>
+            <w:tcW w:w="0" w:type="auto"/>
+          </w:tcPr>
+          <w:p>
+            <w:pPr>
+              <w:rPr>
+                <w:lang w:val="en-US"/>
+              </w:rPr>
+            </w:pPr>
+            <w:r>
+              <w:rPr>
+                <w:lang w:val="en-US"/>
+              </w:rPr>
+              <w:t>1</w:t>
+            </w:r>
+          </w:p>
+        </w:tc>
+        <w:tc>
+          <w:tcPr>
+            <w:tcW w:w="0" w:type="auto"/>
+          </w:tcPr>
+          <w:p>
+            <w:pPr>
+              <w:rPr>
+                <w:lang w:val="en-US"/>
+              </w:rPr>
+            </w:pPr>
+            <w:r>
+              <w:rPr>
+                <w:lang w:val="en-US"/>
+              </w:rPr>
+              <w:t>0</w:t>
+            </w:r>
+          </w:p>
+        </w:tc>
+        <w:tc>
+          <w:tcPr>
+            <w:tcW w:w="0" w:type="auto"/>
+          </w:tcPr>
+          <w:p>
+            <w:pPr>
+              <w:rPr>
+                <w:lang w:val="en-US"/>
+              </w:rPr>
+            </w:pPr>
+          </w:p>
+        </w:tc>
+        <w:tc>
+          <w:tcPr>
+            <w:tcW w:w="0" w:type="auto"/>
+            <w:vMerge w:val="restart"/>
+            <w:vAlign w:val="center"/>
+          </w:tcPr>
+          <w:p>
+            <w:pPr>
+              <w:jc w:val="right"/>
+              <w:rPr>
+                <w:lang w:val="en-US"/>
+              </w:rPr>
+            </w:pPr>
+            <w:r>
+              <w:rPr>
+                <w:lang w:val="en-US"/>
+              </w:rPr>
+              <w:t>+</w:t>
+            </w:r>
+          </w:p>
+        </w:tc>
+        <w:tc>
+          <w:tcPr>
+            <w:tcW w:w="0" w:type="auto"/>
+          </w:tcPr>
+          <w:p>
+            <w:pPr>
+              <w:jc w:val="right"/>
+              <w:rPr>
+                <w:lang w:val="en-US"/>
+              </w:rPr>
+            </w:pPr>
+            <w:r>
+              <w:rPr>
+                <w:lang w:val="en-US"/>
+              </w:rPr>
+              <w:t>102</w:t>
+            </w:r>
+          </w:p>
+        </w:tc>
+        <w:tc>
+          <w:tcPr>
+            <w:tcW w:w="0" w:type="auto"/>
+          </w:tcPr>
+          <w:p>
+            <w:pPr>
+              <w:jc w:val="right"/>
+              <w:rPr>
+                <w:lang w:val="en-US"/>
+              </w:rPr>
+            </w:pPr>
+          </w:p>
+        </w:tc>
+        <w:tc>
+          <w:tcPr>
+            <w:tcW w:w="0" w:type="auto"/>
+            <w:vMerge w:val="restart"/>
+            <w:vAlign w:val="center"/>
+          </w:tcPr>
+          <w:p>
+            <w:pPr>
+              <w:jc w:val="right"/>
+            </w:pPr>
+            <w:r>
+              <w:t>+</w:t>
+            </w:r>
+          </w:p>
+        </w:tc>
+        <w:tc>
+          <w:tcPr>
+            <w:tcW w:w="0" w:type="auto"/>
+          </w:tcPr>
+          <w:p>
+            <w:pPr>
+              <w:jc w:val="right"/>
+              <w:rPr>
+                <w:lang w:val="en-US"/>
+              </w:rPr>
+            </w:pPr>
+            <w:r>
+              <w:t>10</w:t>
+            </w:r>
+            <w:r>
+              <w:rPr>
+                <w:lang w:val="en-US"/>
+              </w:rPr>
+              <w:t>2</w:t>
+            </w:r>
+          </w:p>
+        </w:tc>
+      </w:tr>
+      <w:tr>
+        <w:tc>
+          <w:tcPr>
+            <w:tcW w:w="0" w:type="auto"/>
+            <w:vMerge/>
+          </w:tcPr>
+          <w:p>
+            <w:pPr>
+              <w:rPr>
+                <w:lang w:val="en-US"/>
+              </w:rPr>
+            </w:pPr>
+          </w:p>
+        </w:tc>
+        <w:tc>
+          <w:tcPr>
+            <w:tcW w:w="0" w:type="auto"/>
+            <w:tcBorders>
+              <w:bottom w:val="single" w:sz="4" w:space="0" w:color="auto"/>
+            </w:tcBorders>
+          </w:tcPr>
+          <w:p>
+            <w:pPr>
+              <w:rPr>
+                <w:lang w:val="en-US"/>
+              </w:rPr>
+            </w:pPr>
+            <w:r>
+              <w:rPr>
+                <w:lang w:val="en-US"/>
+              </w:rPr>
+              <w:t>B</w:t>
+            </w:r>
+            <w:r>
+              <w:rPr>
+                <w:vertAlign w:val="subscript"/>
+              </w:rPr>
+              <w:t>пр.</w:t>
+            </w:r>
+          </w:p>
+        </w:tc>
+        <w:tc>
+          <w:tcPr>
+            <w:tcW w:w="0" w:type="auto"/>
+            <w:tcBorders>
+              <w:right w:val="single" w:sz="4" w:space="0" w:color="auto"/>
+            </w:tcBorders>
+          </w:tcPr>
+          <w:p>
+            <w:pPr>
+              <w:rPr>
+                <w:lang w:val="en-US"/>
+              </w:rPr>
+            </w:pPr>
+            <w:r>
+              <w:rPr>
+                <w:lang w:val="en-US"/>
+              </w:rPr>
+              <w:t>0</w:t>
+            </w:r>
+          </w:p>
+        </w:tc>
+        <w:tc>
+          <w:tcPr>
+            <w:tcW w:w="0" w:type="auto"/>
+            <w:tcBorders>
+              <w:left w:val="single" w:sz="4" w:space="0" w:color="auto"/>
+            </w:tcBorders>
+          </w:tcPr>
+          <w:p>
+            <w:pPr>
+              <w:rPr>
+                <w:lang w:val="en-US"/>
+              </w:rPr>
+            </w:pPr>
+            <w:r>
+              <w:rPr>
+                <w:lang w:val="en-US"/>
+              </w:rPr>
+              <w:t>0</w:t>
+            </w:r>
+          </w:p>
+        </w:tc>
+        <w:tc>
+          <w:tcPr>
+            <w:tcW w:w="0" w:type="auto"/>
+            <w:tcBorders>
+              <w:bottom w:val="single" w:sz="4" w:space="0" w:color="auto"/>
+            </w:tcBorders>
+          </w:tcPr>
+          <w:p>
+            <w:pPr>
+              <w:rPr>
+                <w:lang w:val="en-US"/>
+              </w:rPr>
+            </w:pPr>
+            <w:r>
+              <w:rPr>
+                <w:lang w:val="en-US"/>
+              </w:rPr>
+              <w:t>0</w:t>
+            </w:r>
+          </w:p>
+        </w:tc>
+        <w:tc>
+          <w:tcPr>
+            <w:tcW w:w="0" w:type="auto"/>
+            <w:tcBorders>
+              <w:bottom w:val="single" w:sz="4" w:space="0" w:color="auto"/>
+            </w:tcBorders>
+          </w:tcPr>
+          <w:p>
+            <w:pPr>
+              <w:rPr>
+                <w:lang w:val="en-US"/>
+              </w:rPr>
+            </w:pPr>
+            <w:r>
+              <w:rPr>
+                <w:lang w:val="en-US"/>
+              </w:rPr>
+              <w:t>1</w:t>
+            </w:r>
+          </w:p>
+        </w:tc>
+        <w:tc>
+          <w:tcPr>
+            <w:tcW w:w="0" w:type="auto"/>
+            <w:tcBorders>
+              <w:bottom w:val="single" w:sz="4" w:space="0" w:color="auto"/>
+            </w:tcBorders>
+          </w:tcPr>
+          <w:p>
+            <w:pPr>
+              <w:rPr>
+                <w:lang w:val="en-US"/>
+              </w:rPr>
+            </w:pPr>
+            <w:r>
+              <w:rPr>
+                <w:lang w:val="en-US"/>
+              </w:rPr>
+              <w:t>1</w:t>
+            </w:r>
+          </w:p>
+        </w:tc>
+        <w:tc>
+          <w:tcPr>
+            <w:tcW w:w="0" w:type="auto"/>
+            <w:tcBorders>
+              <w:bottom w:val="single" w:sz="4" w:space="0" w:color="auto"/>
+            </w:tcBorders>
+          </w:tcPr>
+          <w:p>
+            <w:pPr>
+              <w:rPr>
+                <w:lang w:val="en-US"/>
+              </w:rPr>
+            </w:pPr>
+            <w:r>
+              <w:rPr>
+                <w:lang w:val="en-US"/>
+              </w:rPr>
+              <w:t>0</w:t>
+            </w:r>
+          </w:p>
+        </w:tc>
+        <w:tc>
+          <w:tcPr>
+            <w:tcW w:w="0" w:type="auto"/>
+            <w:tcBorders>
+              <w:bottom w:val="single" w:sz="4" w:space="0" w:color="auto"/>
+            </w:tcBorders>
+          </w:tcPr>
+          <w:p>
+            <w:pPr>
+              <w:rPr>
+                <w:lang w:val="en-US"/>
+              </w:rPr>
+            </w:pPr>
+            <w:r>
+              <w:rPr>
+                <w:lang w:val="en-US"/>
+              </w:rPr>
+              <w:t>1</w:t>
+            </w:r>
+          </w:p>
+        </w:tc>
+        <w:tc>
+          <w:tcPr>
+            <w:tcW w:w="0" w:type="auto"/>
+            <w:tcBorders>
+              <w:bottom w:val="single" w:sz="4" w:space="0" w:color="auto"/>
+            </w:tcBorders>
+          </w:tcPr>
+          <w:p>
+            <w:pPr>
+              <w:rPr>
+                <w:lang w:val="en-US"/>
+              </w:rPr>
+            </w:pPr>
+            <w:r>
+              <w:rPr>
+                <w:lang w:val="en-US"/>
+              </w:rPr>
+              <w:t>0</w:t>
+            </w:r>
+          </w:p>
+        </w:tc>
+        <w:tc>
+          <w:tcPr>
+            <w:tcW w:w="0" w:type="auto"/>
+          </w:tcPr>
+          <w:p>
+            <w:pPr>
+              <w:rPr>
+                <w:lang w:val="en-US"/>
+              </w:rPr>
+            </w:pPr>
+          </w:p>
+        </w:tc>
+        <w:tc>
+          <w:tcPr>
+            <w:tcW w:w="0" w:type="auto"/>
+            <w:vMerge/>
+            <w:tcBorders>
+              <w:bottom w:val="single" w:sz="4" w:space="0" w:color="auto"/>
+            </w:tcBorders>
+          </w:tcPr>
+          <w:p>
+            <w:pPr>
+              <w:rPr>
+                <w:lang w:val="en-US"/>
+              </w:rPr>
+            </w:pPr>
+          </w:p>
+        </w:tc>
+        <w:tc>
+          <w:tcPr>
+            <w:tcW w:w="0" w:type="auto"/>
+            <w:tcBorders>
+              <w:bottom w:val="single" w:sz="4" w:space="0" w:color="auto"/>
+            </w:tcBorders>
+          </w:tcPr>
+          <w:p>
+            <w:pPr>
+              <w:jc w:val="right"/>
+              <w:rPr>
+                <w:lang w:val="en-US"/>
+              </w:rPr>
+            </w:pPr>
+            <w:r>
+              <w:rPr>
+                <w:lang w:val="en-US"/>
+              </w:rPr>
+              <w:t>26</w:t>
+            </w:r>
+          </w:p>
+        </w:tc>
+        <w:tc>
+          <w:tcPr>
+            <w:tcW w:w="0" w:type="auto"/>
+          </w:tcPr>
+          <w:p>
+            <w:pPr>
+              <w:jc w:val="right"/>
+              <w:rPr>
+                <w:lang w:val="en-US"/>
+              </w:rPr>
+            </w:pPr>
+          </w:p>
+        </w:tc>
+        <w:tc>
+          <w:tcPr>
+            <w:tcW w:w="0" w:type="auto"/>
+            <w:vMerge/>
+            <w:tcBorders>
+              <w:bottom w:val="single" w:sz="4" w:space="0" w:color="auto"/>
+            </w:tcBorders>
+          </w:tcPr>
+          <w:p>
+            <w:pPr>
+              <w:jc w:val="right"/>
+              <w:rPr>
+                <w:lang w:val="en-US"/>
+              </w:rPr>
+            </w:pPr>
+          </w:p>
+        </w:tc>
+        <w:tc>
+          <w:tcPr>
+            <w:tcW w:w="0" w:type="auto"/>
+            <w:tcBorders>
+              <w:bottom w:val="single" w:sz="4" w:space="0" w:color="auto"/>
+            </w:tcBorders>
+          </w:tcPr>
+          <w:p>
+            <w:pPr>
+              <w:jc w:val="right"/>
+            </w:pPr>
+            <w:r>
+              <w:t>26</w:t>
+            </w:r>
+          </w:p>
+        </w:tc>
+      </w:tr>
+      <w:tr>
+        <w:tc>
+          <w:tcPr>
+            <w:tcW w:w="0" w:type="auto"/>
+          </w:tcPr>
+          <w:p>
+            <w:pPr>
+              <w:rPr>
+                <w:lang w:val="en-US"/>
+              </w:rPr>
+            </w:pPr>
+          </w:p>
+        </w:tc>
+        <w:tc>
+          <w:tcPr>
+            <w:tcW w:w="0" w:type="auto"/>
+            <w:tcBorders>
+              <w:top w:val="single" w:sz="4" w:space="0" w:color="auto"/>
+            </w:tcBorders>
+          </w:tcPr>
+          <w:p>
+            <w:pPr>
+              <w:rPr>
+                <w:lang w:val="en-US"/>
+              </w:rPr>
+            </w:pPr>
+            <w:r>
+              <w:rPr>
+                <w:lang w:val="en-US"/>
+              </w:rPr>
+              <w:t>C</w:t>
+            </w:r>
+            <w:r>
+              <w:rPr>
+                <w:vertAlign w:val="subscript"/>
+              </w:rPr>
+              <w:t>доп</w:t>
+            </w:r>
+            <w:r>
+              <w:rPr>
+                <w:vertAlign w:val="subscript"/>
+              </w:rPr>
+              <w:t>.</w:t>
+            </w:r>
+          </w:p>
+        </w:tc>
+        <w:tc>
+          <w:tcPr>
+            <w:tcW w:w="0" w:type="auto"/>
+            <w:tcBorders>
+              <w:right w:val="single" w:sz="4" w:space="0" w:color="auto"/>
+            </w:tcBorders>
+          </w:tcPr>
+          <w:p>
+            <w:pPr>
+              <w:rPr>
+                <w:lang w:val="en-US"/>
+              </w:rPr>
+            </w:pPr>
+            <w:r>
+              <w:rPr>
+                <w:lang w:val="en-US"/>
+              </w:rPr>
+              <w:t>1</w:t>
+            </w:r>
+          </w:p>
+        </w:tc>
+        <w:tc>
+          <w:tcPr>
+            <w:tcW w:w="0" w:type="auto"/>
+            <w:tcBorders>
+              <w:left w:val="single" w:sz="4" w:space="0" w:color="auto"/>
+            </w:tcBorders>
+          </w:tcPr>
+          <w:p>
+            <w:pPr>
+              <w:rPr>
+                <w:lang w:val="en-US"/>
+              </w:rPr>
+            </w:pPr>
+            <w:r>
+              <w:rPr>
+                <w:lang w:val="en-US"/>
+              </w:rPr>
+              <w:t>0</w:t>
+            </w:r>
+          </w:p>
+        </w:tc>
+        <w:tc>
+          <w:tcPr>
+            <w:tcW w:w="0" w:type="auto"/>
+            <w:tcBorders>
+              <w:top w:val="single" w:sz="4" w:space="0" w:color="auto"/>
+            </w:tcBorders>
+          </w:tcPr>
+          <w:p>
+            <w:pPr>
+              <w:rPr>
+                <w:lang w:val="en-US"/>
+              </w:rPr>
+            </w:pPr>
+            <w:r>
+              <w:rPr>
+                <w:lang w:val="en-US"/>
+              </w:rPr>
+              <w:t>0</w:t>
+            </w:r>
+          </w:p>
+        </w:tc>
+        <w:tc>
+          <w:tcPr>
+            <w:tcW w:w="0" w:type="auto"/>
+            <w:tcBorders>
+              <w:top w:val="single" w:sz="4" w:space="0" w:color="auto"/>
+            </w:tcBorders>
+          </w:tcPr>
+          <w:p>
+            <w:pPr>
+              <w:rPr>
+                <w:lang w:val="en-US"/>
+              </w:rPr>
+            </w:pPr>
+            <w:r>
+              <w:rPr>
+                <w:lang w:val="en-US"/>
+              </w:rPr>
+              <w:t>0</w:t>
+            </w:r>
+          </w:p>
+        </w:tc>
+        <w:tc>
+          <w:tcPr>
+            <w:tcW w:w="0" w:type="auto"/>
+            <w:tcBorders>
+              <w:top w:val="single" w:sz="4" w:space="0" w:color="auto"/>
+            </w:tcBorders>
+          </w:tcPr>
+          <w:p>
+            <w:pPr>
+              <w:rPr>
+                <w:lang w:val="en-US"/>
+              </w:rPr>
+            </w:pPr>
+            <w:r>
+              <w:rPr>
+                <w:lang w:val="en-US"/>
+              </w:rPr>
+              <w:t>0</w:t>
+            </w:r>
+          </w:p>
+        </w:tc>
+        <w:tc>
+          <w:tcPr>
+            <w:tcW w:w="0" w:type="auto"/>
+            <w:tcBorders>
+              <w:top w:val="single" w:sz="4" w:space="0" w:color="auto"/>
+            </w:tcBorders>
+          </w:tcPr>
+          <w:p>
+            <w:pPr>
+              <w:rPr>
+                <w:lang w:val="en-US"/>
+              </w:rPr>
+            </w:pPr>
+            <w:r>
+              <w:rPr>
+                <w:lang w:val="en-US"/>
+              </w:rPr>
+              <w:t>0</w:t>
+            </w:r>
+          </w:p>
+        </w:tc>
+        <w:tc>
+          <w:tcPr>
+            <w:tcW w:w="0" w:type="auto"/>
+            <w:tcBorders>
+              <w:top w:val="single" w:sz="4" w:space="0" w:color="auto"/>
+            </w:tcBorders>
+          </w:tcPr>
+          <w:p>
+            <w:pPr>
+              <w:rPr>
+                <w:lang w:val="en-US"/>
+              </w:rPr>
+            </w:pPr>
+            <w:r>
+              <w:rPr>
+                <w:lang w:val="en-US"/>
+              </w:rPr>
+              <w:t>0</w:t>
+            </w:r>
+          </w:p>
+        </w:tc>
+        <w:tc>
+          <w:tcPr>
+            <w:tcW w:w="0" w:type="auto"/>
+            <w:tcBorders>
+              <w:top w:val="single" w:sz="4" w:space="0" w:color="auto"/>
+            </w:tcBorders>
+          </w:tcPr>
+          <w:p>
+            <w:pPr>
+              <w:rPr>
+                <w:lang w:val="en-US"/>
+              </w:rPr>
+            </w:pPr>
+            <w:r>
+              <w:rPr>
+                <w:lang w:val="en-US"/>
+              </w:rPr>
+              <w:t>0</w:t>
+            </w:r>
+          </w:p>
+        </w:tc>
+        <w:tc>
+          <w:tcPr>
+            <w:tcW w:w="0" w:type="auto"/>
+          </w:tcPr>
+          <w:p>
+            <w:pPr>
+              <w:rPr>
+                <w:lang w:val="en-US"/>
+              </w:rPr>
+            </w:pPr>
+          </w:p>
+        </w:tc>
+        <w:tc>
+          <w:tcPr>
+            <w:tcW w:w="0" w:type="auto"/>
+            <w:tcBorders>
+              <w:top w:val="single" w:sz="4" w:space="0" w:color="auto"/>
+            </w:tcBorders>
+          </w:tcPr>
+          <w:p>
+            <w:pPr>
+              <w:rPr>
+                <w:lang w:val="en-US"/>
+              </w:rPr>
+            </w:pPr>
+          </w:p>
+        </w:tc>
+        <w:tc>
+          <w:tcPr>
+            <w:tcW w:w="0" w:type="auto"/>
+            <w:tcBorders>
+              <w:top w:val="single" w:sz="4" w:space="0" w:color="auto"/>
+            </w:tcBorders>
+          </w:tcPr>
+          <w:p>
+            <w:pPr>
+              <w:jc w:val="right"/>
+              <w:rPr>
+                <w:lang w:val="en-US"/>
+              </w:rPr>
+            </w:pPr>
+            <w:r>
+              <w:t>-</w:t>
+            </w:r>
+            <w:r>
+              <w:rPr>
+                <w:lang w:val="en-US"/>
+              </w:rPr>
+              <w:t>128</w:t>
+            </w:r>
+            <w:r>
+              <w:rPr>
+                <w:lang w:val="en-US"/>
+              </w:rPr>
+              <w:t>?</w:t>
+            </w:r>
+          </w:p>
+        </w:tc>
+        <w:tc>
+          <w:tcPr>
+            <w:tcW w:w="0" w:type="auto"/>
+          </w:tcPr>
+          <w:p>
+            <w:pPr>
+              <w:jc w:val="right"/>
+            </w:pPr>
+          </w:p>
+        </w:tc>
+        <w:tc>
+          <w:tcPr>
+            <w:tcW w:w="0" w:type="auto"/>
+            <w:tcBorders>
+              <w:top w:val="single" w:sz="4" w:space="0" w:color="auto"/>
+            </w:tcBorders>
+          </w:tcPr>
+          <w:p>
+            <w:pPr>
+              <w:jc w:val="right"/>
+            </w:pPr>
+          </w:p>
+        </w:tc>
+        <w:tc>
+          <w:tcPr>
+            <w:tcW w:w="0" w:type="auto"/>
+            <w:tcBorders>
+              <w:top w:val="single" w:sz="4" w:space="0" w:color="auto"/>
+            </w:tcBorders>
+          </w:tcPr>
+          <w:p>
+            <w:pPr>
+              <w:jc w:val="right"/>
+              <w:rPr>
+                <w:lang w:val="en-US"/>
+              </w:rPr>
+            </w:pPr>
+            <w:r>
+              <w:rPr>
+                <w:lang w:val="en-US"/>
+              </w:rPr>
+              <w:t>128</w:t>
+            </w:r>
+          </w:p>
+        </w:tc>
+      </w:tr>
+      <w:tr>
+        <w:trPr>
+          <w:gridAfter w:val="15"/>
+        </w:trPr>
+        <w:tc>
+          <w:tcPr>
+            <w:tcW w:w="0" w:type="auto"/>
+          </w:tcPr>
+          <w:p>
+            <w:pPr>
+              <w:rPr>
+                <w:lang w:val="en-US"/>
+              </w:rPr>
+            </w:pPr>
+          </w:p>
+        </w:tc>
+      </w:tr>
+    </w:tbl>
+    <w:p>
       <w:r>
-        <w:t>из старшего разряда</w:t>
+        <w:br w:type="textWrapping" w:clear="all"/>
+      </w:r>
+    </w:p>
+    <w:tbl>
+      <w:tblPr>
+        <w:tblStyle w:val="a8"/>
+        <w:tblW w:w="0" w:type="auto"/>
+        <w:tblLook w:val="04A0" w:firstRow="1" w:lastRow="0" w:firstColumn="1" w:lastColumn="0" w:noHBand="0" w:noVBand="1"/>
+      </w:tblPr>
+      <w:tblGrid>
+        <w:gridCol w:w="885"/>
+        <w:gridCol w:w="859"/>
+        <w:gridCol w:w="899"/>
+        <w:gridCol w:w="872"/>
+        <w:gridCol w:w="859"/>
+        <w:gridCol w:w="899"/>
+      </w:tblGrid>
+      <w:tr>
+        <w:tc>
+          <w:tcPr>
+            <w:tcW w:w="0" w:type="auto"/>
+          </w:tcPr>
+          <w:p>
+            <w:r>
+              <w:rPr>
+                <w:lang w:val="en-US"/>
+              </w:rPr>
+              <w:t xml:space="preserve">CF = </w:t>
+            </w:r>
+            <w:r>
+              <w:t>0</w:t>
+            </w:r>
+          </w:p>
+        </w:tc>
+        <w:tc>
+          <w:tcPr>
+            <w:tcW w:w="0" w:type="auto"/>
+          </w:tcPr>
+          <w:p>
+            <w:pPr>
+              <w:tabs>
+                <w:tab w:val="left" w:pos="1114"/>
+              </w:tabs>
+            </w:pPr>
+            <w:r>
+              <w:rPr>
+                <w:lang w:val="en-US"/>
+              </w:rPr>
+              <w:t xml:space="preserve">PF = </w:t>
+            </w:r>
+            <w:r>
+              <w:t>0</w:t>
+            </w:r>
+          </w:p>
+        </w:tc>
+        <w:tc>
+          <w:tcPr>
+            <w:tcW w:w="0" w:type="auto"/>
+          </w:tcPr>
+          <w:p>
+            <w:r>
+              <w:rPr>
+                <w:lang w:val="en-US"/>
+              </w:rPr>
+              <w:t xml:space="preserve">AF = </w:t>
+            </w:r>
+            <w:r>
+              <w:t>1</w:t>
+            </w:r>
+          </w:p>
+        </w:tc>
+        <w:tc>
+          <w:tcPr>
+            <w:tcW w:w="0" w:type="auto"/>
+          </w:tcPr>
+          <w:p>
+            <w:pPr>
+              <w:rPr>
+                <w:lang w:val="en-US"/>
+              </w:rPr>
+            </w:pPr>
+            <w:r>
+              <w:rPr>
+                <w:lang w:val="en-US"/>
+              </w:rPr>
+              <w:t xml:space="preserve">ZF = </w:t>
+            </w:r>
+            <w:r>
+              <w:rPr>
+                <w:lang w:val="en-US"/>
+              </w:rPr>
+              <w:t>0</w:t>
+            </w:r>
+          </w:p>
+        </w:tc>
+        <w:tc>
+          <w:tcPr>
+            <w:tcW w:w="0" w:type="auto"/>
+          </w:tcPr>
+          <w:p>
+            <w:r>
+              <w:rPr>
+                <w:lang w:val="en-US"/>
+              </w:rPr>
+              <w:t xml:space="preserve">SF = </w:t>
+            </w:r>
+            <w:r>
+              <w:t>1</w:t>
+            </w:r>
+          </w:p>
+        </w:tc>
+        <w:tc>
+          <w:tcPr>
+            <w:tcW w:w="0" w:type="auto"/>
+          </w:tcPr>
+          <w:p>
+            <w:pPr>
+              <w:rPr>
+                <w:lang w:val="en-US"/>
+              </w:rPr>
+            </w:pPr>
+            <w:r>
+              <w:rPr>
+                <w:lang w:val="en-US"/>
+              </w:rPr>
+              <w:t>OF = 0</w:t>
+            </w:r>
+          </w:p>
+        </w:tc>
+      </w:tr>
+    </w:tbl>
+    <w:p/>
+    <w:p>
+      <w:r>
+        <w:t>Для знаковой интерпретации результат некорректен вследствие возникающего переполнения</w:t>
       </w:r>
       <w:r>
         <w:t>.</w:t>
       </w:r>
+    </w:p>
+    <w:p>
+      <w:pPr>
+        <w:pStyle w:val="3"/>
+        <w:rPr>
+          <w:lang w:val="en-US"/>
+        </w:rPr>
+      </w:pPr>
+      <w:bookmarkStart w:id="11" w:name="_Toc86766724"/>
       <w:r>
-        <w:t xml:space="preserve"> Вес переноса составляет 256.</w:t>
+        <w:rPr>
+          <w:lang w:val="en-US"/>
+        </w:rPr>
+        <w:t xml:space="preserve">A </w:t>
+      </w:r>
+      <w:r>
+        <w:rPr>
+          <w:lang w:val="en-US"/>
+        </w:rPr>
+        <w:t>&lt;</w:t>
+      </w:r>
+      <w:r>
+        <w:rPr>
+          <w:lang w:val="en-US"/>
+        </w:rPr>
+        <w:t xml:space="preserve"> 0, B </w:t>
+      </w:r>
+      <w:r>
+        <w:rPr>
+          <w:lang w:val="en-US"/>
+        </w:rPr>
+        <w:t>&lt;</w:t>
+      </w:r>
+      <w:r>
+        <w:rPr>
+          <w:lang w:val="en-US"/>
+        </w:rPr>
+        <w:t xml:space="preserve"> 0</w:t>
+      </w:r>
+      <w:bookmarkEnd w:id="11"/>
+    </w:p>
+    <w:tbl>
+      <w:tblPr>
+        <w:tblStyle w:val="a8"/>
+        <w:tblpPr w:leftFromText="180" w:rightFromText="180" w:vertAnchor="text" w:tblpY="1"/>
+        <w:tblOverlap w:val="never"/>
+        <w:tblW w:w="0" w:type="auto"/>
+        <w:tblBorders>
+          <w:top w:val="none" w:sz="0" w:space="0" w:color="auto"/>
+          <w:left w:val="none" w:sz="0" w:space="0" w:color="auto"/>
+          <w:bottom w:val="none" w:sz="0" w:space="0" w:color="auto"/>
+          <w:right w:val="none" w:sz="0" w:space="0" w:color="auto"/>
+          <w:insideH w:val="none" w:sz="0" w:space="0" w:color="auto"/>
+          <w:insideV w:val="none" w:sz="0" w:space="0" w:color="auto"/>
+        </w:tblBorders>
+        <w:tblLook w:val="04A0" w:firstRow="1" w:lastRow="0" w:firstColumn="1" w:lastColumn="0" w:noHBand="0" w:noVBand="1"/>
+      </w:tblPr>
+      <w:tblGrid>
+        <w:gridCol w:w="352"/>
+        <w:gridCol w:w="664"/>
+        <w:gridCol w:w="336"/>
+        <w:gridCol w:w="336"/>
+        <w:gridCol w:w="336"/>
+        <w:gridCol w:w="336"/>
+        <w:gridCol w:w="336"/>
+        <w:gridCol w:w="336"/>
+        <w:gridCol w:w="336"/>
+        <w:gridCol w:w="336"/>
+        <w:gridCol w:w="222"/>
+        <w:gridCol w:w="414"/>
+        <w:gridCol w:w="725"/>
+        <w:gridCol w:w="222"/>
+        <w:gridCol w:w="494"/>
+        <w:gridCol w:w="958"/>
+      </w:tblGrid>
+      <w:tr>
+        <w:tc>
+          <w:tcPr>
+            <w:tcW w:w="0" w:type="auto"/>
+          </w:tcPr>
+          <w:p>
+            <w:pPr>
+              <w:rPr>
+                <w:lang w:val="en-US"/>
+              </w:rPr>
+            </w:pPr>
+          </w:p>
+        </w:tc>
+        <w:tc>
+          <w:tcPr>
+            <w:tcW w:w="0" w:type="auto"/>
+          </w:tcPr>
+          <w:p>
+            <w:pPr>
+              <w:rPr>
+                <w:vertAlign w:val="subscript"/>
+              </w:rPr>
+            </w:pPr>
+          </w:p>
+        </w:tc>
+        <w:tc>
+          <w:tcPr>
+            <w:tcW w:w="0" w:type="auto"/>
+          </w:tcPr>
+          <w:p>
+            <w:pPr>
+              <w:rPr>
+                <w:lang w:val="en-US"/>
+              </w:rPr>
+            </w:pPr>
+          </w:p>
+        </w:tc>
+        <w:tc>
+          <w:tcPr>
+            <w:tcW w:w="0" w:type="auto"/>
+          </w:tcPr>
+          <w:p>
+            <w:pPr>
+              <w:rPr>
+                <w:lang w:val="en-US"/>
+              </w:rPr>
+            </w:pPr>
+          </w:p>
+        </w:tc>
+        <w:tc>
+          <w:tcPr>
+            <w:tcW w:w="0" w:type="auto"/>
+          </w:tcPr>
+          <w:p>
+            <w:pPr>
+              <w:rPr>
+                <w:lang w:val="en-US"/>
+              </w:rPr>
+            </w:pPr>
+          </w:p>
+        </w:tc>
+        <w:tc>
+          <w:tcPr>
+            <w:tcW w:w="0" w:type="auto"/>
+          </w:tcPr>
+          <w:p>
+            <w:pPr>
+              <w:rPr>
+                <w:lang w:val="en-US"/>
+              </w:rPr>
+            </w:pPr>
+          </w:p>
+        </w:tc>
+        <w:tc>
+          <w:tcPr>
+            <w:tcW w:w="0" w:type="auto"/>
+          </w:tcPr>
+          <w:p>
+            <w:pPr>
+              <w:rPr>
+                <w:lang w:val="en-US"/>
+              </w:rPr>
+            </w:pPr>
+          </w:p>
+        </w:tc>
+        <w:tc>
+          <w:tcPr>
+            <w:tcW w:w="0" w:type="auto"/>
+          </w:tcPr>
+          <w:p>
+            <w:pPr>
+              <w:rPr>
+                <w:lang w:val="en-US"/>
+              </w:rPr>
+            </w:pPr>
+          </w:p>
+        </w:tc>
+        <w:tc>
+          <w:tcPr>
+            <w:tcW w:w="0" w:type="auto"/>
+          </w:tcPr>
+          <w:p>
+            <w:pPr>
+              <w:rPr>
+                <w:lang w:val="en-US"/>
+              </w:rPr>
+            </w:pPr>
+          </w:p>
+        </w:tc>
+        <w:tc>
+          <w:tcPr>
+            <w:tcW w:w="0" w:type="auto"/>
+          </w:tcPr>
+          <w:p>
+            <w:pPr>
+              <w:rPr>
+                <w:lang w:val="en-US"/>
+              </w:rPr>
+            </w:pPr>
+          </w:p>
+        </w:tc>
+        <w:tc>
+          <w:tcPr>
+            <w:tcW w:w="0" w:type="auto"/>
+          </w:tcPr>
+          <w:p>
+            <w:pPr>
+              <w:rPr>
+                <w:lang w:val="en-US"/>
+              </w:rPr>
+            </w:pPr>
+          </w:p>
+        </w:tc>
+        <w:tc>
+          <w:tcPr>
+            <w:tcW w:w="0" w:type="auto"/>
+            <w:gridSpan w:val="5"/>
+          </w:tcPr>
+          <w:p>
+            <w:pPr>
+              <w:jc w:val="center"/>
+            </w:pPr>
+            <w:r>
+              <w:t>Интерпретации</w:t>
+            </w:r>
+          </w:p>
+        </w:tc>
+      </w:tr>
+      <w:tr>
+        <w:tc>
+          <w:tcPr>
+            <w:tcW w:w="0" w:type="auto"/>
+          </w:tcPr>
+          <w:p>
+            <w:pPr>
+              <w:rPr>
+                <w:lang w:val="en-US"/>
+              </w:rPr>
+            </w:pPr>
+          </w:p>
+        </w:tc>
+        <w:tc>
+          <w:tcPr>
+            <w:tcW w:w="0" w:type="auto"/>
+          </w:tcPr>
+          <w:p>
+            <w:pPr>
+              <w:rPr>
+                <w:vertAlign w:val="subscript"/>
+              </w:rPr>
+            </w:pPr>
+            <w:r>
+              <w:rPr>
+                <w:noProof/>
+                <w:vertAlign w:val="subscript"/>
+              </w:rPr>
+              <mc:AlternateContent>
+                <mc:Choice Requires="wpi">
+                  <w:drawing>
+                    <wp:anchor distT="0" distB="0" distL="114300" distR="114300" simplePos="0" relativeHeight="251744256" behindDoc="0" locked="0" layoutInCell="1" allowOverlap="1" wp14:anchorId="18C8DBDF" wp14:editId="5ACF9F30">
+                      <wp:simplePos x="0" y="0"/>
+                      <wp:positionH relativeFrom="column">
+                        <wp:posOffset>224353</wp:posOffset>
+                      </wp:positionH>
+                      <wp:positionV relativeFrom="paragraph">
+                        <wp:posOffset>82510</wp:posOffset>
+                      </wp:positionV>
+                      <wp:extent cx="66240" cy="14040"/>
+                      <wp:effectExtent l="38100" t="38100" r="48260" b="43180"/>
+                      <wp:wrapNone/>
+                      <wp:docPr id="22" name="Рукописный ввод 22"/>
+                      <wp:cNvGraphicFramePr/>
+                      <a:graphic xmlns:a="http://schemas.openxmlformats.org/drawingml/2006/main">
+                        <a:graphicData uri="http://schemas.microsoft.com/office/word/2010/wordprocessingInk">
+                          <w14:contentPart bwMode="auto" r:id="rId28">
+                            <w14:nvContentPartPr>
+                              <w14:cNvContentPartPr/>
+                            </w14:nvContentPartPr>
+                            <w14:xfrm>
+                              <a:off x="0" y="0"/>
+                              <a:ext cx="66240" cy="14040"/>
+                            </w14:xfrm>
+                          </w14:contentPart>
+                        </a:graphicData>
+                      </a:graphic>
+                    </wp:anchor>
+                  </w:drawing>
+                </mc:Choice>
+                <mc:Fallback>
+                  <w:pict>
+                    <v:shapetype w14:anchorId="3448C605" id="_x0000_t75" coordsize="21600,21600" o:spt="75" o:preferrelative="t" path="m@4@5l@4@11@9@11@9@5xe" filled="f" stroked="f">
+                      <v:stroke joinstyle="miter"/>
+                      <v:formulas>
+                        <v:f eqn="if lineDrawn pixelLineWidth 0"/>
+                        <v:f eqn="sum @0 1 0"/>
+                        <v:f eqn="sum 0 0 @1"/>
+                        <v:f eqn="prod @2 1 2"/>
+                        <v:f eqn="prod @3 21600 pixelWidth"/>
+                        <v:f eqn="prod @3 21600 pixelHeight"/>
+                        <v:f eqn="sum @0 0 1"/>
+                        <v:f eqn="prod @6 1 2"/>
+                        <v:f eqn="prod @7 21600 pixelWidth"/>
+                        <v:f eqn="sum @8 21600 0"/>
+                        <v:f eqn="prod @7 21600 pixelHeight"/>
+                        <v:f eqn="sum @10 21600 0"/>
+                      </v:formulas>
+                      <v:path o:extrusionok="f" gradientshapeok="t" o:connecttype="rect"/>
+                      <o:lock v:ext="edit" aspectratio="t"/>
+                    </v:shapetype>
+                    <v:shape id="Рукописный ввод 22" o:spid="_x0000_s1026" type="#_x0000_t75" style="position:absolute;margin-left:16.95pt;margin-top:5.8pt;width:6.6pt;height:2.5pt;z-index:251744256;visibility:visible;mso-wrap-style:square;mso-wrap-distance-left:9pt;mso-wrap-distance-top:0;mso-wrap-distance-right:9pt;mso-wrap-distance-bottom:0;mso-position-horizontal:absolute;mso-position-horizontal-relative:text;mso-position-vertical:absolute;mso-position-vertical-relative:text" o:gfxdata="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">
+                      <v:imagedata r:id="rId29" o:title=""/>
+                    </v:shape>
+                  </w:pict>
+                </mc:Fallback>
+              </mc:AlternateContent>
+            </w:r>
+            <w:r>
+              <w:rPr>
+                <w:noProof/>
+                <w:vertAlign w:val="subscript"/>
+              </w:rPr>
+              <mc:AlternateContent>
+                <mc:Choice Requires="wpi">
+                  <w:drawing>
+                    <wp:anchor distT="0" distB="0" distL="114300" distR="114300" simplePos="0" relativeHeight="251743232" behindDoc="0" locked="0" layoutInCell="1" allowOverlap="1" wp14:anchorId="136D0011" wp14:editId="2116F6D8">
+                      <wp:simplePos x="0" y="0"/>
+                      <wp:positionH relativeFrom="column">
+                        <wp:posOffset>192673</wp:posOffset>
+                      </wp:positionH>
+                      <wp:positionV relativeFrom="paragraph">
+                        <wp:posOffset>3310</wp:posOffset>
+                      </wp:positionV>
+                      <wp:extent cx="40320" cy="96480"/>
+                      <wp:effectExtent l="57150" t="38100" r="55245" b="56515"/>
+                      <wp:wrapNone/>
+                      <wp:docPr id="21" name="Рукописный ввод 21"/>
+                      <wp:cNvGraphicFramePr/>
+                      <a:graphic xmlns:a="http://schemas.openxmlformats.org/drawingml/2006/main">
+                        <a:graphicData uri="http://schemas.microsoft.com/office/word/2010/wordprocessingInk">
+                          <w14:contentPart bwMode="auto" r:id="rId30">
+                            <w14:nvContentPartPr>
+                              <w14:cNvContentPartPr/>
+                            </w14:nvContentPartPr>
+                            <w14:xfrm>
+                              <a:off x="0" y="0"/>
+                              <a:ext cx="40320" cy="96480"/>
+                            </w14:xfrm>
+                          </w14:contentPart>
+                        </a:graphicData>
+                      </a:graphic>
+                    </wp:anchor>
+                  </w:drawing>
+                </mc:Choice>
+                <mc:Fallback>
+                  <w:pict>
+                    <v:shape w14:anchorId="19B1B3A7" id="Рукописный ввод 21" o:spid="_x0000_s1026" type="#_x0000_t75" style="position:absolute;margin-left:14.45pt;margin-top:-.45pt;width:4.55pt;height:9.05pt;z-index:251743232;visibility:visible;mso-wrap-style:square;mso-wrap-distance-left:9pt;mso-wrap-distance-top:0;mso-wrap-distance-right:9pt;mso-wrap-distance-bottom:0;mso-position-horizontal:absolute;mso-position-horizontal-relative:text;mso-position-vertical:absolute;mso-position-vertical-relative:text" o:gfxdata="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">
+                      <v:imagedata r:id="rId31" o:title=""/>
+                    </v:shape>
+                  </w:pict>
+                </mc:Fallback>
+              </mc:AlternateContent>
+            </w:r>
+            <w:r>
+              <w:rPr>
+                <w:noProof/>
+                <w:vertAlign w:val="subscript"/>
+              </w:rPr>
+              <mc:AlternateContent>
+                <mc:Choice Requires="wpi">
+                  <w:drawing>
+                    <wp:anchor distT="0" distB="0" distL="114300" distR="114300" simplePos="0" relativeHeight="251742208" behindDoc="0" locked="0" layoutInCell="1" allowOverlap="1" wp14:anchorId="75EB5F5B" wp14:editId="2A9C31B6">
+                      <wp:simplePos x="0" y="0"/>
+                      <wp:positionH relativeFrom="column">
+                        <wp:posOffset>231193</wp:posOffset>
+                      </wp:positionH>
+                      <wp:positionV relativeFrom="paragraph">
+                        <wp:posOffset>22750</wp:posOffset>
+                      </wp:positionV>
+                      <wp:extent cx="238680" cy="102960"/>
+                      <wp:effectExtent l="38100" t="38100" r="47625" b="49530"/>
+                      <wp:wrapNone/>
+                      <wp:docPr id="20" name="Рукописный ввод 20"/>
+                      <wp:cNvGraphicFramePr/>
+                      <a:graphic xmlns:a="http://schemas.openxmlformats.org/drawingml/2006/main">
+                        <a:graphicData uri="http://schemas.microsoft.com/office/word/2010/wordprocessingInk">
+                          <w14:contentPart bwMode="auto" r:id="rId32">
+                            <w14:nvContentPartPr>
+                              <w14:cNvContentPartPr/>
+                            </w14:nvContentPartPr>
+                            <w14:xfrm>
+                              <a:off x="0" y="0"/>
+                              <a:ext cx="238680" cy="102960"/>
+                            </w14:xfrm>
+                          </w14:contentPart>
+                        </a:graphicData>
+                      </a:graphic>
+                    </wp:anchor>
+                  </w:drawing>
+                </mc:Choice>
+                <mc:Fallback>
+                  <w:pict>
+                    <v:shape w14:anchorId="138962C8" id="Рукописный ввод 20" o:spid="_x0000_s1026" type="#_x0000_t75" style="position:absolute;margin-left:17.5pt;margin-top:1.1pt;width:20.25pt;height:9.5pt;z-index:251742208;visibility:visible;mso-wrap-style:square;mso-wrap-distance-left:9pt;mso-wrap-distance-top:0;mso-wrap-distance-right:9pt;mso-wrap-distance-bottom:0;mso-position-horizontal:absolute;mso-position-horizontal-relative:text;mso-position-vertical:absolute;mso-position-vertical-relative:text" o:gfxdata="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">
+                      <v:imagedata r:id="rId33" o:title=""/>
+                    </v:shape>
+                  </w:pict>
+                </mc:Fallback>
+              </mc:AlternateContent>
+            </w:r>
+          </w:p>
+        </w:tc>
+        <w:tc>
+          <w:tcPr>
+            <w:tcW w:w="0" w:type="auto"/>
+          </w:tcPr>
+          <w:p>
+            <w:pPr>
+              <w:rPr>
+                <w:lang w:val="en-US"/>
+              </w:rPr>
+            </w:pPr>
+            <w:r>
+              <w:rPr>
+                <w:noProof/>
+                <w:lang w:val="en-US"/>
+              </w:rPr>
+              <mc:AlternateContent>
+                <mc:Choice Requires="wpi">
+                  <w:drawing>
+                    <wp:anchor distT="0" distB="0" distL="114300" distR="114300" simplePos="0" relativeHeight="251741184" behindDoc="0" locked="0" layoutInCell="1" allowOverlap="1" wp14:anchorId="76DE211F" wp14:editId="4041A9A4">
+                      <wp:simplePos x="0" y="0"/>
+                      <wp:positionH relativeFrom="column">
+                        <wp:posOffset>56513</wp:posOffset>
+                      </wp:positionH>
+                      <wp:positionV relativeFrom="paragraph">
+                        <wp:posOffset>99430</wp:posOffset>
+                      </wp:positionV>
+                      <wp:extent cx="57960" cy="3600"/>
+                      <wp:effectExtent l="38100" t="57150" r="56515" b="53975"/>
+                      <wp:wrapNone/>
+                      <wp:docPr id="19" name="Рукописный ввод 19"/>
+                      <wp:cNvGraphicFramePr/>
+                      <a:graphic xmlns:a="http://schemas.openxmlformats.org/drawingml/2006/main">
+                        <a:graphicData uri="http://schemas.microsoft.com/office/word/2010/wordprocessingInk">
+                          <w14:contentPart bwMode="auto" r:id="rId34">
+                            <w14:nvContentPartPr>
+                              <w14:cNvContentPartPr/>
+                            </w14:nvContentPartPr>
+                            <w14:xfrm>
+                              <a:off x="0" y="0"/>
+                              <a:ext cx="57960" cy="3600"/>
+                            </w14:xfrm>
+                          </w14:contentPart>
+                        </a:graphicData>
+                      </a:graphic>
+                    </wp:anchor>
+                  </w:drawing>
+                </mc:Choice>
+                <mc:Fallback>
+                  <w:pict>
+                    <v:shape w14:anchorId="24FF069F" id="Рукописный ввод 19" o:spid="_x0000_s1026" type="#_x0000_t75" style="position:absolute;margin-left:3.75pt;margin-top:7.15pt;width:5.95pt;height:1.7pt;z-index:251741184;visibility:visible;mso-wrap-style:square;mso-wrap-distance-left:9pt;mso-wrap-distance-top:0;mso-wrap-distance-right:9pt;mso-wrap-distance-bottom:0;mso-position-horizontal:absolute;mso-position-horizontal-relative:text;mso-position-vertical:absolute;mso-position-vertical-relative:text" o:gfxdata="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">
+                      <v:imagedata r:id="rId35" o:title=""/>
+                    </v:shape>
+                  </w:pict>
+                </mc:Fallback>
+              </mc:AlternateContent>
+            </w:r>
+            <w:r>
+              <w:rPr>
+                <w:noProof/>
+                <w:lang w:val="en-US"/>
+              </w:rPr>
+              <mc:AlternateContent>
+                <mc:Choice Requires="wpi">
+                  <w:drawing>
+                    <wp:anchor distT="0" distB="0" distL="114300" distR="114300" simplePos="0" relativeHeight="251740160" behindDoc="0" locked="0" layoutInCell="1" allowOverlap="1" wp14:anchorId="6B3551CC" wp14:editId="47728F27">
+                      <wp:simplePos x="0" y="0"/>
+                      <wp:positionH relativeFrom="column">
+                        <wp:posOffset>46073</wp:posOffset>
+                      </wp:positionH>
+                      <wp:positionV relativeFrom="paragraph">
+                        <wp:posOffset>32830</wp:posOffset>
+                      </wp:positionV>
+                      <wp:extent cx="36360" cy="75600"/>
+                      <wp:effectExtent l="38100" t="38100" r="40005" b="57785"/>
+                      <wp:wrapNone/>
+                      <wp:docPr id="17" name="Рукописный ввод 17"/>
+                      <wp:cNvGraphicFramePr/>
+                      <a:graphic xmlns:a="http://schemas.openxmlformats.org/drawingml/2006/main">
+                        <a:graphicData uri="http://schemas.microsoft.com/office/word/2010/wordprocessingInk">
+                          <w14:contentPart bwMode="auto" r:id="rId36">
+                            <w14:nvContentPartPr>
+                              <w14:cNvContentPartPr/>
+                            </w14:nvContentPartPr>
+                            <w14:xfrm>
+                              <a:off x="0" y="0"/>
+                              <a:ext cx="36360" cy="75600"/>
+                            </w14:xfrm>
+                          </w14:contentPart>
+                        </a:graphicData>
+                      </a:graphic>
+                    </wp:anchor>
+                  </w:drawing>
+                </mc:Choice>
+                <mc:Fallback>
+                  <w:pict>
+                    <v:shape w14:anchorId="5B9392F0" id="Рукописный ввод 17" o:spid="_x0000_s1026" type="#_x0000_t75" style="position:absolute;margin-left:2.95pt;margin-top:1.9pt;width:4.25pt;height:7.35pt;z-index:251740160;visibility:visible;mso-wrap-style:square;mso-wrap-distance-left:9pt;mso-wrap-distance-top:0;mso-wrap-distance-right:9pt;mso-wrap-distance-bottom:0;mso-position-horizontal:absolute;mso-position-horizontal-relative:text;mso-position-vertical:absolute;mso-position-vertical-relative:text" o:gfxdata="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">
+                      <v:imagedata r:id="rId37" o:title=""/>
+                    </v:shape>
+                  </w:pict>
+                </mc:Fallback>
+              </mc:AlternateContent>
+            </w:r>
+            <w:r>
+              <w:rPr>
+                <w:noProof/>
+                <w:lang w:val="en-US"/>
+              </w:rPr>
+              <mc:AlternateContent>
+                <mc:Choice Requires="wpi">
+                  <w:drawing>
+                    <wp:anchor distT="0" distB="0" distL="114300" distR="114300" simplePos="0" relativeHeight="251739136" behindDoc="0" locked="0" layoutInCell="1" allowOverlap="1" wp14:anchorId="2EE73E89" wp14:editId="68A73C91">
+                      <wp:simplePos x="0" y="0"/>
+                      <wp:positionH relativeFrom="column">
+                        <wp:posOffset>86360</wp:posOffset>
+                      </wp:positionH>
+                      <wp:positionV relativeFrom="paragraph">
+                        <wp:posOffset>6985</wp:posOffset>
+                      </wp:positionV>
+                      <wp:extent cx="1234440" cy="160020"/>
+                      <wp:effectExtent l="38100" t="57150" r="3810" b="49530"/>
+                      <wp:wrapNone/>
+                      <wp:docPr id="15" name="Рукописный ввод 15"/>
+                      <wp:cNvGraphicFramePr/>
+                      <a:graphic xmlns:a="http://schemas.openxmlformats.org/drawingml/2006/main">
+                        <a:graphicData uri="http://schemas.microsoft.com/office/word/2010/wordprocessingInk">
+                          <w14:contentPart bwMode="auto" r:id="rId38">
+                            <w14:nvContentPartPr>
+                              <w14:cNvContentPartPr/>
+                            </w14:nvContentPartPr>
+                            <w14:xfrm>
+                              <a:off x="0" y="0"/>
+                              <a:ext cx="1234440" cy="160020"/>
+                            </w14:xfrm>
+                          </w14:contentPart>
+                        </a:graphicData>
+                      </a:graphic>
+                    </wp:anchor>
+                  </w:drawing>
+                </mc:Choice>
+                <mc:Fallback>
+                  <w:pict>
+                    <v:shape w14:anchorId="5DD85CA3" id="Рукописный ввод 15" o:spid="_x0000_s1026" type="#_x0000_t75" style="position:absolute;margin-left:6.1pt;margin-top:-.15pt;width:98.6pt;height:14pt;z-index:251739136;visibility:visible;mso-wrap-style:square;mso-wrap-distance-left:9pt;mso-wrap-distance-top:0;mso-wrap-distance-right:9pt;mso-wrap-distance-bottom:0;mso-position-horizontal:absolute;mso-position-horizontal-relative:text;mso-position-vertical:absolute;mso-position-vertical-relative:text" o:gfxdata="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">
+                      <v:imagedata r:id="rId39" o:title=""/>
+                    </v:shape>
+                  </w:pict>
+                </mc:Fallback>
+              </mc:AlternateContent>
+            </w:r>
+          </w:p>
+        </w:tc>
+        <w:tc>
+          <w:tcPr>
+            <w:tcW w:w="0" w:type="auto"/>
+          </w:tcPr>
+          <w:p>
+            <w:pPr>
+              <w:rPr>
+                <w:lang w:val="en-US"/>
+              </w:rPr>
+            </w:pPr>
+          </w:p>
+        </w:tc>
+        <w:tc>
+          <w:tcPr>
+            <w:tcW w:w="0" w:type="auto"/>
+          </w:tcPr>
+          <w:p>
+            <w:pPr>
+              <w:rPr>
+                <w:lang w:val="en-US"/>
+              </w:rPr>
+            </w:pPr>
+          </w:p>
+        </w:tc>
+        <w:tc>
+          <w:tcPr>
+            <w:tcW w:w="0" w:type="auto"/>
+          </w:tcPr>
+          <w:p>
+            <w:pPr>
+              <w:rPr>
+                <w:lang w:val="en-US"/>
+              </w:rPr>
+            </w:pPr>
+          </w:p>
+        </w:tc>
+        <w:tc>
+          <w:tcPr>
+            <w:tcW w:w="0" w:type="auto"/>
+          </w:tcPr>
+          <w:p>
+            <w:pPr>
+              <w:rPr>
+                <w:lang w:val="en-US"/>
+              </w:rPr>
+            </w:pPr>
+          </w:p>
+        </w:tc>
+        <w:tc>
+          <w:tcPr>
+            <w:tcW w:w="0" w:type="auto"/>
+          </w:tcPr>
+          <w:p>
+            <w:pPr>
+              <w:rPr>
+                <w:lang w:val="en-US"/>
+              </w:rPr>
+            </w:pPr>
+          </w:p>
+        </w:tc>
+        <w:tc>
+          <w:tcPr>
+            <w:tcW w:w="0" w:type="auto"/>
+          </w:tcPr>
+          <w:p>
+            <w:pPr>
+              <w:rPr>
+                <w:lang w:val="en-US"/>
+              </w:rPr>
+            </w:pPr>
+          </w:p>
+        </w:tc>
+        <w:tc>
+          <w:tcPr>
+            <w:tcW w:w="0" w:type="auto"/>
+          </w:tcPr>
+          <w:p>
+            <w:pPr>
+              <w:rPr>
+                <w:lang w:val="en-US"/>
+              </w:rPr>
+            </w:pPr>
+          </w:p>
+        </w:tc>
+        <w:tc>
+          <w:tcPr>
+            <w:tcW w:w="0" w:type="auto"/>
+          </w:tcPr>
+          <w:p>
+            <w:pPr>
+              <w:rPr>
+                <w:lang w:val="en-US"/>
+              </w:rPr>
+            </w:pPr>
+          </w:p>
+        </w:tc>
+        <w:tc>
+          <w:tcPr>
+            <w:tcW w:w="0" w:type="auto"/>
+            <w:gridSpan w:val="2"/>
+          </w:tcPr>
+          <w:p>
+            <w:r>
+              <w:t>Знаковая</w:t>
+            </w:r>
+          </w:p>
+        </w:tc>
+        <w:tc>
+          <w:tcPr>
+            <w:tcW w:w="0" w:type="auto"/>
+          </w:tcPr>
+          <w:p/>
+        </w:tc>
+        <w:tc>
+          <w:tcPr>
+            <w:tcW w:w="0" w:type="auto"/>
+            <w:gridSpan w:val="2"/>
+          </w:tcPr>
+          <w:p>
+            <w:r>
+              <w:t>Беззнаковая</w:t>
+            </w:r>
+          </w:p>
+        </w:tc>
+      </w:tr>
+      <w:tr>
+        <w:tc>
+          <w:tcPr>
+            <w:tcW w:w="0" w:type="auto"/>
+            <w:vMerge w:val="restart"/>
+            <w:vAlign w:val="center"/>
+          </w:tcPr>
+          <w:p>
+            <w:pPr>
+              <w:jc w:val="right"/>
+              <w:rPr>
+                <w:lang w:val="en-US"/>
+              </w:rPr>
+            </w:pPr>
+            <w:r>
+              <w:rPr>
+                <w:lang w:val="en-US"/>
+              </w:rPr>
+              <w:t>+</w:t>
+            </w:r>
+          </w:p>
+        </w:tc>
+        <w:tc>
+          <w:tcPr>
+            <w:tcW w:w="0" w:type="auto"/>
+          </w:tcPr>
+          <w:p>
+            <w:pPr>
+              <w:rPr>
+                <w:lang w:val="en-US"/>
+              </w:rPr>
+            </w:pPr>
+            <w:r>
+              <w:rPr>
+                <w:lang w:val="en-US"/>
+              </w:rPr>
+              <w:t>A</w:t>
+            </w:r>
+            <w:r>
+              <w:rPr>
+                <w:vertAlign w:val="subscript"/>
+              </w:rPr>
+              <w:t>пр.</w:t>
+            </w:r>
+          </w:p>
+        </w:tc>
+        <w:tc>
+          <w:tcPr>
+            <w:tcW w:w="0" w:type="auto"/>
+            <w:tcBorders>
+              <w:right w:val="single" w:sz="4" w:space="0" w:color="auto"/>
+            </w:tcBorders>
+          </w:tcPr>
+          <w:p>
+            <w:pPr>
+              <w:rPr>
+                <w:lang w:val="en-US"/>
+              </w:rPr>
+            </w:pPr>
+            <w:r>
+              <w:rPr>
+                <w:lang w:val="en-US"/>
+              </w:rPr>
+              <w:t>1</w:t>
+            </w:r>
+          </w:p>
+        </w:tc>
+        <w:tc>
+          <w:tcPr>
+            <w:tcW w:w="0" w:type="auto"/>
+            <w:tcBorders>
+              <w:left w:val="single" w:sz="4" w:space="0" w:color="auto"/>
+            </w:tcBorders>
+          </w:tcPr>
+          <w:p>
+            <w:pPr>
+              <w:rPr>
+                <w:lang w:val="en-US"/>
+              </w:rPr>
+            </w:pPr>
+            <w:r>
+              <w:rPr>
+                <w:lang w:val="en-US"/>
+              </w:rPr>
+              <w:t>0</w:t>
+            </w:r>
+          </w:p>
+        </w:tc>
+        <w:tc>
+          <w:tcPr>
+            <w:tcW w:w="0" w:type="auto"/>
+          </w:tcPr>
+          <w:p>
+            <w:pPr>
+              <w:rPr>
+                <w:lang w:val="en-US"/>
+              </w:rPr>
+            </w:pPr>
+            <w:r>
+              <w:rPr>
+                <w:lang w:val="en-US"/>
+              </w:rPr>
+              <w:t>0</w:t>
+            </w:r>
+          </w:p>
+        </w:tc>
+        <w:tc>
+          <w:tcPr>
+            <w:tcW w:w="0" w:type="auto"/>
+          </w:tcPr>
+          <w:p>
+            <w:pPr>
+              <w:rPr>
+                <w:lang w:val="en-US"/>
+              </w:rPr>
+            </w:pPr>
+            <w:r>
+              <w:rPr>
+                <w:lang w:val="en-US"/>
+              </w:rPr>
+              <w:t>1</w:t>
+            </w:r>
+          </w:p>
+        </w:tc>
+        <w:tc>
+          <w:tcPr>
+            <w:tcW w:w="0" w:type="auto"/>
+          </w:tcPr>
+          <w:p>
+            <w:pPr>
+              <w:rPr>
+                <w:lang w:val="en-US"/>
+              </w:rPr>
+            </w:pPr>
+            <w:r>
+              <w:rPr>
+                <w:lang w:val="en-US"/>
+              </w:rPr>
+              <w:t>1</w:t>
+            </w:r>
+          </w:p>
+        </w:tc>
+        <w:tc>
+          <w:tcPr>
+            <w:tcW w:w="0" w:type="auto"/>
+          </w:tcPr>
+          <w:p>
+            <w:pPr>
+              <w:rPr>
+                <w:lang w:val="en-US"/>
+              </w:rPr>
+            </w:pPr>
+            <w:r>
+              <w:rPr>
+                <w:lang w:val="en-US"/>
+              </w:rPr>
+              <w:t>0</w:t>
+            </w:r>
+          </w:p>
+        </w:tc>
+        <w:tc>
+          <w:tcPr>
+            <w:tcW w:w="0" w:type="auto"/>
+          </w:tcPr>
+          <w:p>
+            <w:pPr>
+              <w:rPr>
+                <w:lang w:val="en-US"/>
+              </w:rPr>
+            </w:pPr>
+            <w:r>
+              <w:rPr>
+                <w:lang w:val="en-US"/>
+              </w:rPr>
+              <w:t>1</w:t>
+            </w:r>
+          </w:p>
+        </w:tc>
+        <w:tc>
+          <w:tcPr>
+            <w:tcW w:w="0" w:type="auto"/>
+          </w:tcPr>
+          <w:p>
+            <w:pPr>
+              <w:rPr>
+                <w:lang w:val="en-US"/>
+              </w:rPr>
+            </w:pPr>
+            <w:r>
+              <w:rPr>
+                <w:lang w:val="en-US"/>
+              </w:rPr>
+              <w:t>0</w:t>
+            </w:r>
+          </w:p>
+        </w:tc>
+        <w:tc>
+          <w:tcPr>
+            <w:tcW w:w="0" w:type="auto"/>
+          </w:tcPr>
+          <w:p>
+            <w:pPr>
+              <w:rPr>
+                <w:lang w:val="en-US"/>
+              </w:rPr>
+            </w:pPr>
+          </w:p>
+        </w:tc>
+        <w:tc>
+          <w:tcPr>
+            <w:tcW w:w="0" w:type="auto"/>
+            <w:vMerge w:val="restart"/>
+            <w:vAlign w:val="center"/>
+          </w:tcPr>
+          <w:p>
+            <w:pPr>
+              <w:jc w:val="right"/>
+              <w:rPr>
+                <w:lang w:val="en-US"/>
+              </w:rPr>
+            </w:pPr>
+            <w:r>
+              <w:rPr>
+                <w:lang w:val="en-US"/>
+              </w:rPr>
+              <w:t>+</w:t>
+            </w:r>
+          </w:p>
+        </w:tc>
+        <w:tc>
+          <w:tcPr>
+            <w:tcW w:w="0" w:type="auto"/>
+          </w:tcPr>
+          <w:p>
+            <w:pPr>
+              <w:jc w:val="right"/>
+              <w:rPr>
+                <w:lang w:val="en-US"/>
+              </w:rPr>
+            </w:pPr>
+            <w:r>
+              <w:rPr>
+                <w:lang w:val="en-US"/>
+              </w:rPr>
+              <w:t>-102</w:t>
+            </w:r>
+          </w:p>
+        </w:tc>
+        <w:tc>
+          <w:tcPr>
+            <w:tcW w:w="0" w:type="auto"/>
+          </w:tcPr>
+          <w:p>
+            <w:pPr>
+              <w:jc w:val="right"/>
+              <w:rPr>
+                <w:lang w:val="en-US"/>
+              </w:rPr>
+            </w:pPr>
+          </w:p>
+        </w:tc>
+        <w:tc>
+          <w:tcPr>
+            <w:tcW w:w="0" w:type="auto"/>
+            <w:vMerge w:val="restart"/>
+            <w:vAlign w:val="center"/>
+          </w:tcPr>
+          <w:p>
+            <w:pPr>
+              <w:jc w:val="right"/>
+            </w:pPr>
+            <w:r>
+              <w:t>+</w:t>
+            </w:r>
+          </w:p>
+        </w:tc>
+        <w:tc>
+          <w:tcPr>
+            <w:tcW w:w="0" w:type="auto"/>
+          </w:tcPr>
+          <w:p>
+            <w:pPr>
+              <w:jc w:val="right"/>
+              <w:rPr>
+                <w:lang w:val="en-US"/>
+              </w:rPr>
+            </w:pPr>
+            <w:r>
+              <w:rPr>
+                <w:lang w:val="en-US"/>
+              </w:rPr>
+              <w:t>154</w:t>
+            </w:r>
+          </w:p>
+        </w:tc>
+      </w:tr>
+      <w:tr>
+        <w:tc>
+          <w:tcPr>
+            <w:tcW w:w="0" w:type="auto"/>
+            <w:vMerge/>
+          </w:tcPr>
+          <w:p>
+            <w:pPr>
+              <w:rPr>
+                <w:lang w:val="en-US"/>
+              </w:rPr>
+            </w:pPr>
+          </w:p>
+        </w:tc>
+        <w:tc>
+          <w:tcPr>
+            <w:tcW w:w="0" w:type="auto"/>
+            <w:tcBorders>
+              <w:bottom w:val="single" w:sz="4" w:space="0" w:color="auto"/>
+            </w:tcBorders>
+          </w:tcPr>
+          <w:p>
+            <w:pPr>
+              <w:rPr>
+                <w:lang w:val="en-US"/>
+              </w:rPr>
+            </w:pPr>
+            <w:r>
+              <w:rPr>
+                <w:lang w:val="en-US"/>
+              </w:rPr>
+              <w:t>B</w:t>
+            </w:r>
+            <w:r>
+              <w:rPr>
+                <w:vertAlign w:val="subscript"/>
+              </w:rPr>
+              <w:t>пр.</w:t>
+            </w:r>
+          </w:p>
+        </w:tc>
+        <w:tc>
+          <w:tcPr>
+            <w:tcW w:w="0" w:type="auto"/>
+            <w:tcBorders>
+              <w:right w:val="single" w:sz="4" w:space="0" w:color="auto"/>
+            </w:tcBorders>
+          </w:tcPr>
+          <w:p>
+            <w:pPr>
+              <w:rPr>
+                <w:lang w:val="en-US"/>
+              </w:rPr>
+            </w:pPr>
+            <w:r>
+              <w:rPr>
+                <w:lang w:val="en-US"/>
+              </w:rPr>
+              <w:t>1</w:t>
+            </w:r>
+          </w:p>
+        </w:tc>
+        <w:tc>
+          <w:tcPr>
+            <w:tcW w:w="0" w:type="auto"/>
+            <w:tcBorders>
+              <w:left w:val="single" w:sz="4" w:space="0" w:color="auto"/>
+            </w:tcBorders>
+          </w:tcPr>
+          <w:p>
+            <w:pPr>
+              <w:rPr>
+                <w:lang w:val="en-US"/>
+              </w:rPr>
+            </w:pPr>
+            <w:r>
+              <w:rPr>
+                <w:lang w:val="en-US"/>
+              </w:rPr>
+              <w:t>1</w:t>
+            </w:r>
+          </w:p>
+        </w:tc>
+        <w:tc>
+          <w:tcPr>
+            <w:tcW w:w="0" w:type="auto"/>
+            <w:tcBorders>
+              <w:bottom w:val="single" w:sz="4" w:space="0" w:color="auto"/>
+            </w:tcBorders>
+          </w:tcPr>
+          <w:p>
+            <w:pPr>
+              <w:rPr>
+                <w:lang w:val="en-US"/>
+              </w:rPr>
+            </w:pPr>
+            <w:r>
+              <w:rPr>
+                <w:lang w:val="en-US"/>
+              </w:rPr>
+              <w:t>1</w:t>
+            </w:r>
+          </w:p>
+        </w:tc>
+        <w:tc>
+          <w:tcPr>
+            <w:tcW w:w="0" w:type="auto"/>
+            <w:tcBorders>
+              <w:bottom w:val="single" w:sz="4" w:space="0" w:color="auto"/>
+            </w:tcBorders>
+          </w:tcPr>
+          <w:p>
+            <w:pPr>
+              <w:rPr>
+                <w:lang w:val="en-US"/>
+              </w:rPr>
+            </w:pPr>
+            <w:r>
+              <w:rPr>
+                <w:lang w:val="en-US"/>
+              </w:rPr>
+              <w:t>0</w:t>
+            </w:r>
+          </w:p>
+        </w:tc>
+        <w:tc>
+          <w:tcPr>
+            <w:tcW w:w="0" w:type="auto"/>
+            <w:tcBorders>
+              <w:bottom w:val="single" w:sz="4" w:space="0" w:color="auto"/>
+            </w:tcBorders>
+          </w:tcPr>
+          <w:p>
+            <w:pPr>
+              <w:rPr>
+                <w:lang w:val="en-US"/>
+              </w:rPr>
+            </w:pPr>
+            <w:r>
+              <w:rPr>
+                <w:lang w:val="en-US"/>
+              </w:rPr>
+              <w:t>0</w:t>
+            </w:r>
+          </w:p>
+        </w:tc>
+        <w:tc>
+          <w:tcPr>
+            <w:tcW w:w="0" w:type="auto"/>
+            <w:tcBorders>
+              <w:bottom w:val="single" w:sz="4" w:space="0" w:color="auto"/>
+            </w:tcBorders>
+          </w:tcPr>
+          <w:p>
+            <w:pPr>
+              <w:rPr>
+                <w:lang w:val="en-US"/>
+              </w:rPr>
+            </w:pPr>
+            <w:r>
+              <w:rPr>
+                <w:lang w:val="en-US"/>
+              </w:rPr>
+              <w:t>1</w:t>
+            </w:r>
+          </w:p>
+        </w:tc>
+        <w:tc>
+          <w:tcPr>
+            <w:tcW w:w="0" w:type="auto"/>
+            <w:tcBorders>
+              <w:bottom w:val="single" w:sz="4" w:space="0" w:color="auto"/>
+            </w:tcBorders>
+          </w:tcPr>
+          <w:p>
+            <w:pPr>
+              <w:rPr>
+                <w:lang w:val="en-US"/>
+              </w:rPr>
+            </w:pPr>
+            <w:r>
+              <w:rPr>
+                <w:lang w:val="en-US"/>
+              </w:rPr>
+              <w:t>1</w:t>
+            </w:r>
+          </w:p>
+        </w:tc>
+        <w:tc>
+          <w:tcPr>
+            <w:tcW w:w="0" w:type="auto"/>
+            <w:tcBorders>
+              <w:bottom w:val="single" w:sz="4" w:space="0" w:color="auto"/>
+            </w:tcBorders>
+          </w:tcPr>
+          <w:p>
+            <w:pPr>
+              <w:rPr>
+                <w:lang w:val="en-US"/>
+              </w:rPr>
+            </w:pPr>
+            <w:r>
+              <w:rPr>
+                <w:lang w:val="en-US"/>
+              </w:rPr>
+              <w:t>0</w:t>
+            </w:r>
+          </w:p>
+        </w:tc>
+        <w:tc>
+          <w:tcPr>
+            <w:tcW w:w="0" w:type="auto"/>
+          </w:tcPr>
+          <w:p>
+            <w:pPr>
+              <w:rPr>
+                <w:lang w:val="en-US"/>
+              </w:rPr>
+            </w:pPr>
+          </w:p>
+        </w:tc>
+        <w:tc>
+          <w:tcPr>
+            <w:tcW w:w="0" w:type="auto"/>
+            <w:vMerge/>
+            <w:tcBorders>
+              <w:bottom w:val="single" w:sz="4" w:space="0" w:color="auto"/>
+            </w:tcBorders>
+          </w:tcPr>
+          <w:p>
+            <w:pPr>
+              <w:rPr>
+                <w:lang w:val="en-US"/>
+              </w:rPr>
+            </w:pPr>
+          </w:p>
+        </w:tc>
+        <w:tc>
+          <w:tcPr>
+            <w:tcW w:w="0" w:type="auto"/>
+            <w:tcBorders>
+              <w:bottom w:val="single" w:sz="4" w:space="0" w:color="auto"/>
+            </w:tcBorders>
+          </w:tcPr>
+          <w:p>
+            <w:pPr>
+              <w:jc w:val="right"/>
+              <w:rPr>
+                <w:lang w:val="en-US"/>
+              </w:rPr>
+            </w:pPr>
+            <w:r>
+              <w:rPr>
+                <w:lang w:val="en-US"/>
+              </w:rPr>
+              <w:t>-26</w:t>
+            </w:r>
+          </w:p>
+        </w:tc>
+        <w:tc>
+          <w:tcPr>
+            <w:tcW w:w="0" w:type="auto"/>
+          </w:tcPr>
+          <w:p>
+            <w:pPr>
+              <w:jc w:val="right"/>
+              <w:rPr>
+                <w:lang w:val="en-US"/>
+              </w:rPr>
+            </w:pPr>
+          </w:p>
+        </w:tc>
+        <w:tc>
+          <w:tcPr>
+            <w:tcW w:w="0" w:type="auto"/>
+            <w:vMerge/>
+            <w:tcBorders>
+              <w:bottom w:val="single" w:sz="4" w:space="0" w:color="auto"/>
+            </w:tcBorders>
+          </w:tcPr>
+          <w:p>
+            <w:pPr>
+              <w:jc w:val="right"/>
+              <w:rPr>
+                <w:lang w:val="en-US"/>
+              </w:rPr>
+            </w:pPr>
+          </w:p>
+        </w:tc>
+        <w:tc>
+          <w:tcPr>
+            <w:tcW w:w="0" w:type="auto"/>
+            <w:tcBorders>
+              <w:bottom w:val="single" w:sz="4" w:space="0" w:color="auto"/>
+            </w:tcBorders>
+          </w:tcPr>
+          <w:p>
+            <w:pPr>
+              <w:jc w:val="right"/>
+              <w:rPr>
+                <w:lang w:val="en-US"/>
+              </w:rPr>
+            </w:pPr>
+            <w:r>
+              <w:rPr>
+                <w:lang w:val="en-US"/>
+              </w:rPr>
+              <w:t>230</w:t>
+            </w:r>
+          </w:p>
+        </w:tc>
+      </w:tr>
+      <w:tr>
+        <w:tc>
+          <w:tcPr>
+            <w:tcW w:w="0" w:type="auto"/>
+          </w:tcPr>
+          <w:p>
+            <w:pPr>
+              <w:rPr>
+                <w:lang w:val="en-US"/>
+              </w:rPr>
+            </w:pPr>
+          </w:p>
+        </w:tc>
+        <w:tc>
+          <w:tcPr>
+            <w:tcW w:w="0" w:type="auto"/>
+            <w:tcBorders>
+              <w:top w:val="single" w:sz="4" w:space="0" w:color="auto"/>
+            </w:tcBorders>
+          </w:tcPr>
+          <w:p>
+            <w:pPr>
+              <w:rPr>
+                <w:lang w:val="en-US"/>
+              </w:rPr>
+            </w:pPr>
+            <w:r>
+              <w:rPr>
+                <w:lang w:val="en-US"/>
+              </w:rPr>
+              <w:t>C</w:t>
+            </w:r>
+            <w:r>
+              <w:rPr>
+                <w:vertAlign w:val="subscript"/>
+              </w:rPr>
+              <w:t>доп</w:t>
+            </w:r>
+            <w:r>
+              <w:rPr>
+                <w:vertAlign w:val="subscript"/>
+              </w:rPr>
+              <w:t>.</w:t>
+            </w:r>
+          </w:p>
+        </w:tc>
+        <w:tc>
+          <w:tcPr>
+            <w:tcW w:w="0" w:type="auto"/>
+            <w:tcBorders>
+              <w:right w:val="single" w:sz="4" w:space="0" w:color="auto"/>
+            </w:tcBorders>
+          </w:tcPr>
+          <w:p>
+            <w:pPr>
+              <w:rPr>
+                <w:lang w:val="en-US"/>
+              </w:rPr>
+            </w:pPr>
+            <w:r>
+              <w:rPr>
+                <w:lang w:val="en-US"/>
+              </w:rPr>
+              <w:t>1</w:t>
+            </w:r>
+          </w:p>
+        </w:tc>
+        <w:tc>
+          <w:tcPr>
+            <w:tcW w:w="0" w:type="auto"/>
+            <w:tcBorders>
+              <w:left w:val="single" w:sz="4" w:space="0" w:color="auto"/>
+            </w:tcBorders>
+          </w:tcPr>
+          <w:p>
+            <w:pPr>
+              <w:rPr>
+                <w:lang w:val="en-US"/>
+              </w:rPr>
+            </w:pPr>
+            <w:r>
+              <w:rPr>
+                <w:lang w:val="en-US"/>
+              </w:rPr>
+              <w:t>0</w:t>
+            </w:r>
+          </w:p>
+        </w:tc>
+        <w:tc>
+          <w:tcPr>
+            <w:tcW w:w="0" w:type="auto"/>
+            <w:tcBorders>
+              <w:top w:val="single" w:sz="4" w:space="0" w:color="auto"/>
+            </w:tcBorders>
+          </w:tcPr>
+          <w:p>
+            <w:pPr>
+              <w:rPr>
+                <w:lang w:val="en-US"/>
+              </w:rPr>
+            </w:pPr>
+            <w:r>
+              <w:rPr>
+                <w:lang w:val="en-US"/>
+              </w:rPr>
+              <w:t>0</w:t>
+            </w:r>
+          </w:p>
+        </w:tc>
+        <w:tc>
+          <w:tcPr>
+            <w:tcW w:w="0" w:type="auto"/>
+            <w:tcBorders>
+              <w:top w:val="single" w:sz="4" w:space="0" w:color="auto"/>
+            </w:tcBorders>
+          </w:tcPr>
+          <w:p>
+            <w:pPr>
+              <w:rPr>
+                <w:lang w:val="en-US"/>
+              </w:rPr>
+            </w:pPr>
+            <w:r>
+              <w:rPr>
+                <w:lang w:val="en-US"/>
+              </w:rPr>
+              <w:t>0</w:t>
+            </w:r>
+          </w:p>
+        </w:tc>
+        <w:tc>
+          <w:tcPr>
+            <w:tcW w:w="0" w:type="auto"/>
+            <w:tcBorders>
+              <w:top w:val="single" w:sz="4" w:space="0" w:color="auto"/>
+            </w:tcBorders>
+          </w:tcPr>
+          <w:p>
+            <w:pPr>
+              <w:rPr>
+                <w:lang w:val="en-US"/>
+              </w:rPr>
+            </w:pPr>
+            <w:r>
+              <w:rPr>
+                <w:lang w:val="en-US"/>
+              </w:rPr>
+              <w:t>0</w:t>
+            </w:r>
+          </w:p>
+        </w:tc>
+        <w:tc>
+          <w:tcPr>
+            <w:tcW w:w="0" w:type="auto"/>
+            <w:tcBorders>
+              <w:top w:val="single" w:sz="4" w:space="0" w:color="auto"/>
+            </w:tcBorders>
+          </w:tcPr>
+          <w:p>
+            <w:pPr>
+              <w:rPr>
+                <w:lang w:val="en-US"/>
+              </w:rPr>
+            </w:pPr>
+            <w:r>
+              <w:rPr>
+                <w:lang w:val="en-US"/>
+              </w:rPr>
+              <w:t>0</w:t>
+            </w:r>
+          </w:p>
+        </w:tc>
+        <w:tc>
+          <w:tcPr>
+            <w:tcW w:w="0" w:type="auto"/>
+            <w:tcBorders>
+              <w:top w:val="single" w:sz="4" w:space="0" w:color="auto"/>
+            </w:tcBorders>
+          </w:tcPr>
+          <w:p>
+            <w:pPr>
+              <w:rPr>
+                <w:lang w:val="en-US"/>
+              </w:rPr>
+            </w:pPr>
+            <w:r>
+              <w:rPr>
+                <w:lang w:val="en-US"/>
+              </w:rPr>
+              <w:t>0</w:t>
+            </w:r>
+          </w:p>
+        </w:tc>
+        <w:tc>
+          <w:tcPr>
+            <w:tcW w:w="0" w:type="auto"/>
+            <w:tcBorders>
+              <w:top w:val="single" w:sz="4" w:space="0" w:color="auto"/>
+            </w:tcBorders>
+          </w:tcPr>
+          <w:p>
+            <w:pPr>
+              <w:rPr>
+                <w:lang w:val="en-US"/>
+              </w:rPr>
+            </w:pPr>
+            <w:r>
+              <w:rPr>
+                <w:lang w:val="en-US"/>
+              </w:rPr>
+              <w:t>0</w:t>
+            </w:r>
+          </w:p>
+        </w:tc>
+        <w:tc>
+          <w:tcPr>
+            <w:tcW w:w="0" w:type="auto"/>
+          </w:tcPr>
+          <w:p>
+            <w:pPr>
+              <w:rPr>
+                <w:lang w:val="en-US"/>
+              </w:rPr>
+            </w:pPr>
+          </w:p>
+        </w:tc>
+        <w:tc>
+          <w:tcPr>
+            <w:tcW w:w="0" w:type="auto"/>
+            <w:tcBorders>
+              <w:top w:val="single" w:sz="4" w:space="0" w:color="auto"/>
+            </w:tcBorders>
+          </w:tcPr>
+          <w:p>
+            <w:pPr>
+              <w:rPr>
+                <w:lang w:val="en-US"/>
+              </w:rPr>
+            </w:pPr>
+          </w:p>
+        </w:tc>
+        <w:tc>
+          <w:tcPr>
+            <w:tcW w:w="0" w:type="auto"/>
+            <w:tcBorders>
+              <w:top w:val="single" w:sz="4" w:space="0" w:color="auto"/>
+            </w:tcBorders>
+          </w:tcPr>
+          <w:p>
+            <w:pPr>
+              <w:jc w:val="right"/>
+              <w:rPr>
+                <w:lang w:val="en-US"/>
+              </w:rPr>
+            </w:pPr>
+            <w:r>
+              <w:rPr>
+                <w:lang w:val="en-US"/>
+              </w:rPr>
+              <w:t>-128</w:t>
+            </w:r>
+          </w:p>
+        </w:tc>
+        <w:tc>
+          <w:tcPr>
+            <w:tcW w:w="0" w:type="auto"/>
+          </w:tcPr>
+          <w:p>
+            <w:pPr>
+              <w:jc w:val="right"/>
+            </w:pPr>
+          </w:p>
+        </w:tc>
+        <w:tc>
+          <w:tcPr>
+            <w:tcW w:w="0" w:type="auto"/>
+            <w:tcBorders>
+              <w:top w:val="single" w:sz="4" w:space="0" w:color="auto"/>
+            </w:tcBorders>
+          </w:tcPr>
+          <w:p>
+            <w:pPr>
+              <w:jc w:val="right"/>
+            </w:pPr>
+          </w:p>
+        </w:tc>
+        <w:tc>
+          <w:tcPr>
+            <w:tcW w:w="0" w:type="auto"/>
+            <w:tcBorders>
+              <w:top w:val="single" w:sz="4" w:space="0" w:color="auto"/>
+            </w:tcBorders>
+          </w:tcPr>
+          <w:p>
+            <w:pPr>
+              <w:jc w:val="right"/>
+              <w:rPr>
+                <w:lang w:val="en-US"/>
+              </w:rPr>
+            </w:pPr>
+            <w:r>
+              <w:rPr>
+                <w:lang w:val="en-US"/>
+              </w:rPr>
+              <w:t>128</w:t>
+            </w:r>
+            <w:r>
+              <w:rPr>
+                <w:lang w:val="en-US"/>
+              </w:rPr>
+              <w:t>?</w:t>
+            </w:r>
+          </w:p>
+        </w:tc>
+      </w:tr>
+      <w:tr>
+        <w:trPr>
+          <w:gridAfter w:val="15"/>
+        </w:trPr>
+        <w:tc>
+          <w:tcPr>
+            <w:tcW w:w="0" w:type="auto"/>
+          </w:tcPr>
+          <w:p>
+            <w:pPr>
+              <w:rPr>
+                <w:lang w:val="en-US"/>
+              </w:rPr>
+            </w:pPr>
+          </w:p>
+        </w:tc>
+      </w:tr>
+    </w:tbl>
+    <w:p>
+      <w:r>
+        <w:br w:type="textWrapping" w:clear="all"/>
+      </w:r>
+    </w:p>
+    <w:tbl>
+      <w:tblPr>
+        <w:tblStyle w:val="a8"/>
+        <w:tblW w:w="0" w:type="auto"/>
+        <w:tblLook w:val="04A0" w:firstRow="1" w:lastRow="0" w:firstColumn="1" w:lastColumn="0" w:noHBand="0" w:noVBand="1"/>
+      </w:tblPr>
+      <w:tblGrid>
+        <w:gridCol w:w="885"/>
+        <w:gridCol w:w="859"/>
+        <w:gridCol w:w="899"/>
+        <w:gridCol w:w="872"/>
+        <w:gridCol w:w="859"/>
+        <w:gridCol w:w="899"/>
+      </w:tblGrid>
+      <w:tr>
+        <w:tc>
+          <w:tcPr>
+            <w:tcW w:w="0" w:type="auto"/>
+          </w:tcPr>
+          <w:p>
+            <w:pPr>
+              <w:rPr>
+                <w:lang w:val="en-US"/>
+              </w:rPr>
+            </w:pPr>
+            <w:r>
+              <w:rPr>
+                <w:lang w:val="en-US"/>
+              </w:rPr>
+              <w:t>CF = 1</w:t>
+            </w:r>
+          </w:p>
+        </w:tc>
+        <w:tc>
+          <w:tcPr>
+            <w:tcW w:w="0" w:type="auto"/>
+          </w:tcPr>
+          <w:p>
+            <w:pPr>
+              <w:tabs>
+                <w:tab w:val="left" w:pos="1114"/>
+              </w:tabs>
+              <w:rPr>
+                <w:lang w:val="en-US"/>
+              </w:rPr>
+            </w:pPr>
+            <w:r>
+              <w:rPr>
+                <w:lang w:val="en-US"/>
+              </w:rPr>
+              <w:t xml:space="preserve">PF = </w:t>
+            </w:r>
+            <w:r>
+              <w:rPr>
+                <w:lang w:val="en-US"/>
+              </w:rPr>
+              <w:t>0</w:t>
+            </w:r>
+          </w:p>
+        </w:tc>
+        <w:tc>
+          <w:tcPr>
+            <w:tcW w:w="0" w:type="auto"/>
+          </w:tcPr>
+          <w:p>
+            <w:r>
+              <w:rPr>
+                <w:lang w:val="en-US"/>
+              </w:rPr>
+              <w:t xml:space="preserve">AF = </w:t>
+            </w:r>
+            <w:r>
+              <w:t>0</w:t>
+            </w:r>
+          </w:p>
+        </w:tc>
+        <w:tc>
+          <w:tcPr>
+            <w:tcW w:w="0" w:type="auto"/>
+          </w:tcPr>
+          <w:p>
+            <w:r>
+              <w:rPr>
+                <w:lang w:val="en-US"/>
+              </w:rPr>
+              <w:t xml:space="preserve">ZF = </w:t>
+            </w:r>
+            <w:r>
+              <w:t>0</w:t>
+            </w:r>
+          </w:p>
+        </w:tc>
+        <w:tc>
+          <w:tcPr>
+            <w:tcW w:w="0" w:type="auto"/>
+          </w:tcPr>
+          <w:p>
+            <w:pPr>
+              <w:rPr>
+                <w:lang w:val="en-US"/>
+              </w:rPr>
+            </w:pPr>
+            <w:r>
+              <w:rPr>
+                <w:lang w:val="en-US"/>
+              </w:rPr>
+              <w:t xml:space="preserve">SF = </w:t>
+            </w:r>
+            <w:r>
+              <w:rPr>
+                <w:lang w:val="en-US"/>
+              </w:rPr>
+              <w:t>1</w:t>
+            </w:r>
+          </w:p>
+        </w:tc>
+        <w:tc>
+          <w:tcPr>
+            <w:tcW w:w="0" w:type="auto"/>
+          </w:tcPr>
+          <w:p>
+            <w:pPr>
+              <w:rPr>
+                <w:lang w:val="en-US"/>
+              </w:rPr>
+            </w:pPr>
+            <w:r>
+              <w:rPr>
+                <w:lang w:val="en-US"/>
+              </w:rPr>
+              <w:t xml:space="preserve">OF = </w:t>
+            </w:r>
+            <w:r>
+              <w:rPr>
+                <w:lang w:val="en-US"/>
+              </w:rPr>
+              <w:t>1</w:t>
+            </w:r>
+          </w:p>
+        </w:tc>
+      </w:tr>
+    </w:tbl>
+    <w:p/>
+    <w:p>
+      <w:r>
+        <w:lastRenderedPageBreak/>
+        <w:t>Для беззнаковой интерпретации результат неверен вследствие возникающего переноса из старшего разряда, результат знаковой интерпретации корректен.</w:t>
+      </w:r>
+    </w:p>
+    <w:p>
+      <w:pPr>
+        <w:pStyle w:val="1"/>
+      </w:pPr>
+      <w:r>
+        <w:t>Вычитание</w:t>
       </w:r>
     </w:p>
     <w:p/>
     <w:sectPr>
-      <w:footerReference w:type="default" r:id="rId26"/>
+      <w:footerReference w:type="default" r:id="rId40"/>
       <w:pgSz w:w="12240" w:h="15840"/>
       <w:pgMar w:top="1440" w:right="1440" w:bottom="1440" w:left="1440" w:header="720" w:footer="720" w:gutter="0"/>
       <w:cols w:space="720"/>
@@ -12857,6 +16971,152 @@
 </inkml:ink>
 </file>
 
+<file path=word/ink/ink10.xml><?xml version="1.0" encoding="utf-8"?>
+<inkml:ink xmlns:inkml="http://www.w3.org/2003/InkML">
+  <inkml:definitions>
+    <inkml:context xml:id="ctx0">
+      <inkml:inkSource xml:id="inkSrc0">
+        <inkml:traceFormat>
+          <inkml:channel name="X" type="integer" min="-2.14748E9" max="2.14748E9" units="cm"/>
+          <inkml:channel name="Y" type="integer" min="-2.14748E9" max="2.14748E9" units="cm"/>
+          <inkml:channel name="F" type="integer" max="32767" units="dev"/>
+        </inkml:traceFormat>
+        <inkml:channelProperties>
+          <inkml:channelProperty channel="X" name="resolution" value="1000" units="1/cm"/>
+          <inkml:channelProperty channel="Y" name="resolution" value="1000" units="1/cm"/>
+          <inkml:channelProperty channel="F" name="resolution" value="0" units="1/dev"/>
+        </inkml:channelProperties>
+      </inkml:inkSource>
+      <inkml:timestamp xml:id="ts0" timeString="2021-11-02T14:08:38.225"/>
+    </inkml:context>
+    <inkml:brush xml:id="br0">
+      <inkml:brushProperty name="width" value="0.05" units="cm"/>
+      <inkml:brushProperty name="height" value="0.05" units="cm"/>
+    </inkml:brush>
+  </inkml:definitions>
+  <inkml:trace contextRef="#ctx0" brushRef="#br0">111 268 24575,'0'-4'0,"0"-6"0,0-4 0,0-5 0,0-2 0,0-2 0,-4 3 0,-5-4 0,-5-5 0,-4-1 0,-4-1 0,-1 6 0,3 7-8191</inkml:trace>
+</inkml:ink>
+</file>
+
+<file path=word/ink/ink11.xml><?xml version="1.0" encoding="utf-8"?>
+<inkml:ink xmlns:inkml="http://www.w3.org/2003/InkML">
+  <inkml:definitions>
+    <inkml:context xml:id="ctx0">
+      <inkml:inkSource xml:id="inkSrc0">
+        <inkml:traceFormat>
+          <inkml:channel name="X" type="integer" min="-2.14748E9" max="2.14748E9" units="cm"/>
+          <inkml:channel name="Y" type="integer" min="-2.14748E9" max="2.14748E9" units="cm"/>
+          <inkml:channel name="F" type="integer" max="32767" units="dev"/>
+        </inkml:traceFormat>
+        <inkml:channelProperties>
+          <inkml:channelProperty channel="X" name="resolution" value="1000" units="1/cm"/>
+          <inkml:channelProperty channel="Y" name="resolution" value="1000" units="1/cm"/>
+          <inkml:channelProperty channel="F" name="resolution" value="0" units="1/dev"/>
+        </inkml:channelProperties>
+      </inkml:inkSource>
+      <inkml:timestamp xml:id="ts0" timeString="2021-11-02T14:08:37.792"/>
+    </inkml:context>
+    <inkml:brush xml:id="br0">
+      <inkml:brushProperty name="width" value="0.05" units="cm"/>
+      <inkml:brushProperty name="height" value="0.05" units="cm"/>
+    </inkml:brush>
+  </inkml:definitions>
+  <inkml:trace contextRef="#ctx0" brushRef="#br0">663 284 24575,'0'0'0,"-1"0"0,0 1 0,1-1 0,-1 0 0,0 0 0,1 0 0,-1 0 0,0 0 0,1 0 0,-1 0 0,0 0 0,1 0 0,-1 0 0,0 0 0,1 0 0,-1 0 0,0 0 0,1-1 0,-1 1 0,0 0 0,1 0 0,-1-1 0,1 1 0,-1 0 0,0-1 0,1 1 0,-1-1 0,1 1 0,-1-1 0,1 1 0,-1-1 0,1 1 0,-1-2 0,-22-26 0,16 18 0,-10-8 0,-1 0 0,-1 2 0,0 0 0,-43-26 0,-93-39 0,136 72 0,1 1 0,-2 2 0,1-1 0,-1 2 0,0 1 0,0 0 0,0 2 0,-1 0 0,-27 2 0,44 0 5,0 0 0,0 1 0,0 0-1,0 0 1,0 0 0,1 1 0,-1-1 0,0 1-1,1 0 1,-1 0 0,1 0 0,0 0 0,0 1-1,0-1 1,0 1 0,0 0 0,0 0-1,1 0 1,-1 0 0,1 0 0,0 1 0,0-1-1,0 1 1,-2 4 0,0 3-191,1 0 1,0 1-1,1-1 0,0 0 1,1 1-1,0-1 1,1 15-1,0-5-6640</inkml:trace>
+</inkml:ink>
+</file>
+
+<file path=word/ink/ink12.xml><?xml version="1.0" encoding="utf-8"?>
+<inkml:ink xmlns:inkml="http://www.w3.org/2003/InkML">
+  <inkml:definitions>
+    <inkml:context xml:id="ctx0">
+      <inkml:inkSource xml:id="inkSrc0">
+        <inkml:traceFormat>
+          <inkml:channel name="X" type="integer" min="-2.14748E9" max="2.14748E9" units="cm"/>
+          <inkml:channel name="Y" type="integer" min="-2.14748E9" max="2.14748E9" units="cm"/>
+          <inkml:channel name="F" type="integer" max="32767" units="dev"/>
+        </inkml:traceFormat>
+        <inkml:channelProperties>
+          <inkml:channelProperty channel="X" name="resolution" value="1000" units="1/cm"/>
+          <inkml:channelProperty channel="Y" name="resolution" value="1000" units="1/cm"/>
+          <inkml:channelProperty channel="F" name="resolution" value="0" units="1/dev"/>
+        </inkml:channelProperties>
+      </inkml:inkSource>
+      <inkml:timestamp xml:id="ts0" timeString="2021-11-02T14:08:36.810"/>
+    </inkml:context>
+    <inkml:brush xml:id="br0">
+      <inkml:brushProperty name="width" value="0.05" units="cm"/>
+      <inkml:brushProperty name="height" value="0.05" units="cm"/>
+    </inkml:brush>
+  </inkml:definitions>
+  <inkml:trace contextRef="#ctx0" brushRef="#br0">1 1 24575,'4'0'0,"5"0"0,5 0 0,5 0 0,2 0 0,3 0 0,0 0 0,0 4 0,-4 1-8191</inkml:trace>
+</inkml:ink>
+</file>
+
+<file path=word/ink/ink13.xml><?xml version="1.0" encoding="utf-8"?>
+<inkml:ink xmlns:inkml="http://www.w3.org/2003/InkML">
+  <inkml:definitions>
+    <inkml:context xml:id="ctx0">
+      <inkml:inkSource xml:id="inkSrc0">
+        <inkml:traceFormat>
+          <inkml:channel name="X" type="integer" min="-2.14748E9" max="2.14748E9" units="cm"/>
+          <inkml:channel name="Y" type="integer" min="-2.14748E9" max="2.14748E9" units="cm"/>
+          <inkml:channel name="F" type="integer" max="32767" units="dev"/>
+        </inkml:traceFormat>
+        <inkml:channelProperties>
+          <inkml:channelProperty channel="X" name="resolution" value="1000" units="1/cm"/>
+          <inkml:channelProperty channel="Y" name="resolution" value="1000" units="1/cm"/>
+          <inkml:channelProperty channel="F" name="resolution" value="0" units="1/dev"/>
+        </inkml:channelProperties>
+      </inkml:inkSource>
+      <inkml:timestamp xml:id="ts0" timeString="2021-11-02T14:08:36.357"/>
+    </inkml:context>
+    <inkml:brush xml:id="br0">
+      <inkml:brushProperty name="width" value="0.05" units="cm"/>
+      <inkml:brushProperty name="height" value="0.05" units="cm"/>
+    </inkml:brush>
+  </inkml:definitions>
+  <inkml:trace contextRef="#ctx0" brushRef="#br0">101 209 24575,'0'-4'0,"-4"-5"0,-2-6 0,-3-3 0,-1-4 0,-2-1 0,1-1 0,-2-1 0,2 1 0,-2-1 0,1 5-8191</inkml:trace>
+</inkml:ink>
+</file>
+
+<file path=word/ink/ink14.xml><?xml version="1.0" encoding="utf-8"?>
+<inkml:ink xmlns:inkml="http://www.w3.org/2003/InkML">
+  <inkml:definitions>
+    <inkml:context xml:id="ctx0">
+      <inkml:inkSource xml:id="inkSrc0">
+        <inkml:traceFormat>
+          <inkml:channel name="X" type="integer" min="-2.14748E9" max="2.14748E9" units="cm"/>
+          <inkml:channel name="Y" type="integer" min="-2.14748E9" max="2.14748E9" units="cm"/>
+          <inkml:channel name="F" type="integer" max="32767" units="dev"/>
+        </inkml:traceFormat>
+        <inkml:channelProperties>
+          <inkml:channelProperty channel="X" name="resolution" value="1000" units="1/cm"/>
+          <inkml:channelProperty channel="Y" name="resolution" value="1000" units="1/cm"/>
+          <inkml:channelProperty channel="F" name="resolution" value="0" units="1/dev"/>
+        </inkml:channelProperties>
+      </inkml:inkSource>
+      <inkml:timestamp xml:id="ts0" timeString="2021-11-02T14:08:25.697"/>
+    </inkml:context>
+    <inkml:brush xml:id="br0">
+      <inkml:brushProperty name="width" value="0.05" units="cm"/>
+      <inkml:brushProperty name="height" value="0.05" units="cm"/>
+    </inkml:brush>
+  </inkml:definitions>
+  <inkml:trace contextRef="#ctx0" brushRef="#br0">3422 398 24575,'1'-2'0,"0"0"0,0 0 0,0 0 0,0 0 0,-1 0 0,1 0 0,-1-1 0,1 1 0,-1 0 0,0 0 0,0 0 0,0-1 0,0 1 0,0 0 0,0 0 0,-2-4 0,-8-39 0,8 39 0,1 0 0,-1 1 0,0-1 0,0 1 0,0 0 0,0 0 0,-1 0 0,0 0 0,0 0 0,-1 1 0,1-1 0,-1 1 0,0 0 0,0 0 0,0 0 0,0 1 0,-7-4 0,4 3 0,0 1 0,0 0 0,-1 0 0,0 1 0,1 0 0,-1 0 0,0 1 0,0 0 0,0 1 0,-15 0 0,-35 0 0,22 0 0,0 1 0,-48 7 0,71-4 0,-1 0 0,1 1 0,0 1 0,1 0 0,-1 0 0,1 1 0,1 1 0,-1 0 0,1 1 0,-17 17 0,-10 6 0,35-29 0,-1-1 0,1 1 0,-1-1 0,1 0 0,-1 0 0,0 0 0,0 0 0,-6 1 0,9-3 0,0 0 0,0 0 0,0 0 0,-1 0 0,1 0 0,0 0 0,0 0 0,0 0 0,0 0 0,0-1 0,0 1 0,0 0 0,0-1 0,0 1 0,0-1 0,0 1 0,0-1 0,0 0 0,1 1 0,-1-1 0,0 0 0,0 0 0,0 1 0,1-1 0,-1 0 0,1 0 0,-1 0 0,0 0 0,1 0 0,0 0 0,-1 0 0,1 0 0,0 0 0,-1 0 0,1 0 0,0 0 0,0 0 0,0-2 0,-2-10-274,1 1 1,0-1-1,2-15 0,-1 26 4,0-20-6556</inkml:trace>
+  <inkml:trace contextRef="#ctx0" brushRef="#br0" timeOffset="398.57">2811 327 24575,'4'0'0,"5"0"0,5 0 0,5 0 0,2 0 0,2 0 0,5 4 0,2 1 0,0 0 0,-2-1 0,-1-1 0,-5-1-8191</inkml:trace>
+  <inkml:trace contextRef="#ctx0" brushRef="#br0" timeOffset="1887.43">2833 421 24575,'-2'-1'0,"-1"-1"0,1 0 0,0 1 0,0-1 0,0 0 0,0 0 0,0 0 0,0-1 0,0 1 0,1 0 0,-1-1 0,1 1 0,-2-5 0,-4-3 0,-2-5 0,0-1 0,-13-33 0,-2-5 0,-2 1 0,16 33 0,0 0 0,-1 0 0,-14-18 0,20 32 0,0 0 0,0 0 0,0 1 0,-1 0 0,0 0 0,0 0 0,0 1 0,-1 0 0,1 0 0,-1 1 0,0 0 0,0 0 0,-8-2 0,-1 1 0,0 1 0,0 0 0,-1 1 0,1 1 0,-23 2 0,28-1 0,0 1 0,0 1 0,1 0 0,-1 0 0,1 1 0,0 0 0,0 1 0,0 0 0,-11 7 0,17-9 0,1 1 0,-1 0 0,1 0 0,-1 0 0,1 0 0,0 1 0,0-1 0,1 1 0,-1-1 0,1 1 0,0 0 0,0 0 0,-3 8 0,1 2 0,0 0 0,-2 28 0,-3 7 0,8-43 0,-9 27 0,2-26 0,7-7 0,1 0 0,-1-1 0,0 1 0,1-1 0,-1 1 0,1-1 0,-1 1 0,1-1 0,-1 0 0,1 1 0,-1-1 0,1 0 0,0 1 0,-1-1 0,1 0 0,0 1 0,0-1 0,-1 0 0,1 0 0,-23-53-1365,12 37-5461</inkml:trace>
+  <inkml:trace contextRef="#ctx0" brushRef="#br0" timeOffset="2367.54">2175 231 24575,'0'4'0,"4"2"0,6-1 0,4-1 0,5-1 0,2-1 0,2-1 0,1 0 0,5-1 0,1 0 0,-5-1-8191</inkml:trace>
+  <inkml:trace contextRef="#ctx0" brushRef="#br0" timeOffset="3509.74">2222 373 24575,'-2'0'0,"0"0"0,0-1 0,0 1 0,1-1 0,-1 0 0,0 0 0,0 0 0,1 0 0,-1 0 0,0 0 0,1 0 0,-1 0 0,1 0 0,0-1 0,-1 1 0,1-1 0,-1-1 0,-21-31 0,19 27 0,-117-207 0,115 205 0,1 0 0,-1 0 0,0 1 0,-1 0 0,0 0 0,0 0 0,-1 1 0,1 0 0,-13-7 0,18 12 0,-1 1 0,1-1 0,-1 1 0,1 0 0,-1 0 0,1 0 0,-1 0 0,0 1 0,0-1 0,1 1 0,-1-1 0,0 1 0,0 0 0,0 0 0,1 1 0,-1-1 0,0 0 0,0 1 0,1-1 0,-1 1 0,0 0 0,1 0 0,-1 0 0,1 1 0,-1-1 0,1 0 0,-1 1 0,1 0 0,0-1 0,0 1 0,0 0 0,0 0 0,0 0 0,0 1 0,1-1 0,-1 0 0,1 1 0,-1-1 0,0 3 0,-26 48 0,20-36 0,-1 0 0,-20 29 0,19-32 27,1 1-1,0 0 1,-9 24-1,12-25-271,0-1 0,-1 0-1,0 0 1,-1 0 0,-10 11 0,3-9-6581</inkml:trace>
+  <inkml:trace contextRef="#ctx0" brushRef="#br0" timeOffset="3966.82">1658 373 24575,'0'-4'0,"-4"-5"0,-2-5 0,1-4 0,1-4 0,1-1 0,2-5 0,0-2 0,-4-3 0,-4-1 0,-1 5-8191</inkml:trace>
+  <inkml:trace contextRef="#ctx0" brushRef="#br0" timeOffset="4454.94">1658 327 24575,'4'0'0,"5"0"0,6 0 0,3 0 0,4 0 0,-3 0-8191</inkml:trace>
+  <inkml:trace contextRef="#ctx0" brushRef="#br0" timeOffset="5775.02">1564 374 24575,'0'-5'0,"0"0"0,-1-1 0,0 1 0,0 0 0,0-1 0,0 1 0,-1 0 0,0 0 0,0 0 0,-1 0 0,1 0 0,-1 1 0,0-1 0,0 1 0,-5-5 0,-3-2 0,0 1 0,-1 0 0,0 1 0,-16-10 0,24 16 0,-1 1 0,1-1 0,-1 1 0,1 0 0,-1 0 0,0 0 0,0 1 0,0 0 0,0 0 0,0 0 0,0 1 0,0-1 0,0 1 0,0 0 0,0 0 0,0 1 0,0 0 0,0 0 0,-5 1 0,-4 4 0,0 0 0,1 1 0,-1 0 0,-22 18 0,24-16 0,-1-1 0,1 0 0,-1-1 0,-1 0 0,-15 5 0,27-12 4,0 1-1,0-1 1,0 0 0,-1 1-1,1-1 1,0 0-1,0 0 1,0-1 0,-1 1-1,1 0 1,0-1 0,0 1-1,0-1 1,0 0-1,0 1 1,0-1 0,0 0-1,0 0 1,0-1-1,0 1 1,0 0 0,1-1-1,-1 1 1,1-1-1,-1 1 1,-2-4 0,-1-3-186,-1 0 1,1-1-1,0 0 1,-5-14 0,7 15-375,-11-26-6270</inkml:trace>
+  <inkml:trace contextRef="#ctx0" brushRef="#br0" timeOffset="6183.11">1118 303 24575,'4'0'0,"5"0"0,9 0 0,10 4 0,8 6 0,1 0 0,3 3 0,-1-1 0,-8-2-8191</inkml:trace>
+  <inkml:trace contextRef="#ctx0" brushRef="#br0" timeOffset="7895.79">1117 444 24575,'-5'-1'0,"0"0"0,0 0 0,0-1 0,1 0 0,-1 0 0,1-1 0,-1 1 0,1-1 0,0 0 0,0 0 0,-6-5 0,-4-3 0,-16-13 0,1-1 0,-28-32 0,34 32 0,-2 2 0,-1 0 0,-31-22 0,51 42 0,-1 0 0,1 0 0,0 0 0,-1 1 0,1 0 0,-1 0 0,0 0 0,1 1 0,-1 0 0,0 1 0,0-1 0,-12 2 0,13-1 0,1 1 0,0 0 0,0 0 0,0 0 0,0 1 0,1-1 0,-1 1 0,0 0 0,0 1 0,1-1 0,0 1 0,-1 0 0,1 0 0,0 0 0,0 0 0,1 1 0,-6 5 0,1 3 0,1 0 0,0 1 0,0-1 0,1 1 0,1 1 0,0-1 0,1 1 0,0-1 0,1 1 0,1 0 0,0 1 0,1-1 0,1 23 0,-17-91 0,7-46-1365,4 78-5461</inkml:trace>
+  <inkml:trace contextRef="#ctx0" brushRef="#br0" timeOffset="8296.22">575 349 24575,'0'4'0,"4"1"0,6 0 0,4-1 0,4-1 0,4-1 0,1-1 0,1-1 0,1 0 0,-1 0 0,0 0 0,-4 0-8191</inkml:trace>
+  <inkml:trace contextRef="#ctx0" brushRef="#br0" timeOffset="10090.88">505 397 24575,'-6'0'0,"-1"-1"0,1 0 0,-1 0 0,1-1 0,0 1 0,-1-1 0,1-1 0,0 1 0,0-1 0,1 0 0,-1 0 0,0-1 0,-6-5 0,-6-7 0,0 0 0,-20-26 0,-17-15 0,43 46 0,-1 0 0,0 1 0,-1 1 0,-25-14 0,35 21 0,0 0 0,0 0 0,-1 1 0,1-1 0,-1 1 0,1 1 0,-1-1 0,1 0 0,-1 1 0,0 0 0,1 0 0,-1 0 0,1 1 0,-1 0 0,1 0 0,-1 0 0,1 0 0,-1 1 0,1-1 0,0 1 0,0 0 0,-6 4 0,-2 3-273,0 0 0,0 0 0,1 1 0,-15 17 0,13-10-6553</inkml:trace>
+</inkml:ink>
+</file>
+
 <file path=word/ink/ink2.xml><?xml version="1.0" encoding="utf-8"?>
 <inkml:ink xmlns:inkml="http://www.w3.org/2003/InkML">
   <inkml:definitions>
@@ -12936,7 +17196,7 @@
     </inkml:brush>
   </inkml:definitions>
   <inkml:trace contextRef="#ctx0" brushRef="#br0">531 186 24575,'-42'-46'0,"30"31"0,0 1 0,-28-24 0,35 34 0,-1 0 0,1 1 0,-1-1 0,0 1 0,0 0 0,0 1 0,0 0 0,-1 0 0,1 0 0,-1 0 0,1 1 0,-9 0 0,-12-1 0,0 1 0,1 2 0,-1 1 0,-29 5 0,47-5 0,0 0 0,0 0 0,0 1 0,0 1 0,0 0 0,1 0 0,0 0 0,0 1 0,0 0 0,0 1 0,1 0 0,0 0 0,0 0 0,0 1 0,-6 9 0,10-12 0,-17 19 0,20-23 0,0 0 0,-1 0 0,1 0 0,0 0 0,0 1 0,-1-1 0,1 0 0,0 0 0,-1 0 0,1 0 0,0 0 0,0 0 0,-1 0 0,1 0 0,0 0 0,-1 0 0,1 0 0,0 0 0,-1 0 0,1 0 0,0 0 0,0 0 0,-1 0 0,1 0 0,0 0 0,-1 0 0,1 0 0,0-1 0,0 1 0,-1 0 0,-4-17 0,3-10-17,3-35 0,-1 34-1314,1 6-5495</inkml:trace>
-  <inkml:trace contextRef="#ctx0" brushRef="#br0" timeOffset="1189.35">4 115 24575,'5'4'0,"4"2"0,10 3 0,5 0 0,3-1 0,1-2 0,-1-2 0,0-2 0,-5 3 0,-6 1-8191</inkml:trace>
+  <inkml:trace contextRef="#ctx0" brushRef="#br0" timeOffset="1189.33">4 115 24575,'5'4'0,"4"2"0,10 3 0,5 0 0,3-1 0,1-2 0,-1-2 0,0-2 0,-5 3 0,-6 1-8191</inkml:trace>
 </inkml:ink>
 </file>
 
@@ -12973,8 +17233,8 @@
   <inkml:trace contextRef="#ctx0" brushRef="#br0" timeOffset="12211.06">1439 315 24575,'4'4'0,"5"1"0,6 0 0,4-1 0,2-1 0,3-1 0,1-1 0,0 4 0,0 4 0,-5 2-8191</inkml:trace>
   <inkml:trace contextRef="#ctx0" brushRef="#br0" timeOffset="14822.23">1439 362 24575,'-1'-10'0,"0"-1"0,-1 1 0,0 0 0,0-1 0,-1 1 0,-1 0 0,0 1 0,0-1 0,-8-13 0,2 6 0,-1 1 0,-1 0 0,0 1 0,-18-17 0,26 28 0,0 1 0,-1-1 0,1 1 0,-1 0 0,0 1 0,0-1 0,0 1 0,-1 0 0,1 0 0,0 1 0,-1-1 0,1 1 0,-8 0 0,-8 0 0,-1 0 0,-25 4 0,7-1 0,30-2 0,0 1 0,1 0 0,-1 0 0,1 1 0,-1 0 0,1 0 0,-1 1 0,1 1 0,0 0 0,1 0 0,-1 0 0,1 1 0,0 1 0,0-1 0,0 1 0,1 0 0,-1 1 0,2 0 0,-1 0 0,1 1 0,-8 12 0,9-13 0,0 0 0,0-1 0,-1 1 0,0-2 0,0 1 0,-9 7 0,14-12 0,0-1 0,0 1 0,0-1 0,0 1 0,0-1 0,0 1 0,0-1 0,0 1 0,-1-1 0,1 0 0,0 0 0,0 0 0,0 1 0,0-1 0,0 0 0,-1-1 0,1 1 0,0 0 0,0 0 0,0 0 0,-2-1 0,2 0 0,-1 0 0,1-1 0,0 1 0,0 0 0,-1-1 0,1 1 0,0 0 0,0-1 0,0 0 0,1 1 0,-1-1 0,0 1 0,1-1 0,-1 0 0,1 0 0,-1 1 0,1-1 0,-1-3 0,-1-11-455,1-1 0,1-23 0,0 17-6371</inkml:trace>
   <inkml:trace contextRef="#ctx0" brushRef="#br0" timeOffset="15697.54">840 266 24575,'4'4'0,"6"2"0,5-1 0,4-1 0,2-1 0,3-1 0,0-5 0,2-2 0,-1-5 0,-1 1 0,-3 0-8191</inkml:trace>
-  <inkml:trace contextRef="#ctx0" brushRef="#br0" timeOffset="18520.63">864 314 24575,'-2'-6'0,"0"1"0,0 0 0,0 0 0,-1 0 0,0 0 0,0 0 0,0 1 0,-7-8 0,1 0 0,-1-2 0,-10-15 0,-48-53 0,60 74 0,0 0 0,-1 1 0,0 0 0,0 0 0,0 1 0,-1 1 0,0-1 0,0 2 0,-1-1 0,-16-4 0,-24-4 0,16 2 0,0 3 0,0 1 0,-1 1 0,-43-1 0,54 7 0,5-1 0,1 2 0,-1 0 0,-20 4 0,34-4 0,1 0 0,-1 1 0,0 0 0,1 0 0,0 0 0,-1 1 0,1 0 0,0 0 0,0 0 0,1 1 0,-1-1 0,1 1 0,0 0 0,-7 8 0,-1 5 0,0-2 0,0 1 0,-20 18 0,32-34 0,0 0 0,-1 0 0,1 1 0,0-1 0,-1 0 0,1 0 0,0 0 0,0 0 0,-1 0 0,1 0 0,0 1 0,-1-1 0,1 0 0,0 0 0,-1 0 0,1 0 0,0 0 0,-1 0 0,1-1 0,0 1 0,-1 0 0,1 0 0,0 0 0,-1 0 0,1 0 0,0 0 0,-1 0 0,1-1 0,0 1 0,0 0 0,-1 0 0,1 0 0,0-1 0,-1 1 0,-10-16 0,-6-21 0,16 34 0,-14-47-1365,11 28-5461</inkml:trace>
-  <inkml:trace contextRef="#ctx0" brushRef="#br0" timeOffset="19221.17">0 75 24575,'4'4'0,"6"6"0,4 0 0,5 0 0,3-3 0,1-2 0,2-2 0,0-2 0,0 0 0,-4 2 0,-2 6 0,-4 1-8191</inkml:trace>
+  <inkml:trace contextRef="#ctx0" brushRef="#br0" timeOffset="18520.62">864 314 24575,'-2'-6'0,"0"1"0,0 0 0,0 0 0,-1 0 0,0 0 0,0 0 0,0 1 0,-7-8 0,1 0 0,-1-2 0,-10-15 0,-48-53 0,60 74 0,0 0 0,-1 1 0,0 0 0,0 0 0,0 1 0,-1 1 0,0-1 0,0 2 0,-1-1 0,-16-4 0,-24-4 0,16 2 0,0 3 0,0 1 0,-1 1 0,-43-1 0,54 7 0,5-1 0,1 2 0,-1 0 0,-20 4 0,34-4 0,1 0 0,-1 1 0,0 0 0,1 0 0,0 0 0,-1 1 0,1 0 0,0 0 0,0 0 0,1 1 0,-1-1 0,1 1 0,0 0 0,-7 8 0,-1 5 0,0-2 0,0 1 0,-20 18 0,32-34 0,0 0 0,-1 0 0,1 1 0,0-1 0,-1 0 0,1 0 0,0 0 0,0 0 0,-1 0 0,1 0 0,0 1 0,-1-1 0,1 0 0,0 0 0,-1 0 0,1 0 0,0 0 0,-1 0 0,1-1 0,0 1 0,-1 0 0,1 0 0,0 0 0,-1 0 0,1 0 0,0 0 0,-1 0 0,1-1 0,0 1 0,0 0 0,-1 0 0,1 0 0,0-1 0,-1 1 0,-10-16 0,-6-21 0,16 34 0,-14-47-1365,11 28-5461</inkml:trace>
+  <inkml:trace contextRef="#ctx0" brushRef="#br0" timeOffset="19221.16">0 75 24575,'4'4'0,"6"6"0,4 0 0,5 0 0,3-3 0,1-2 0,2-2 0,0-2 0,0 0 0,-4 2 0,-2 6 0,-4 1-8191</inkml:trace>
 </inkml:ink>
 </file>
 
@@ -13007,7 +17267,7 @@
   <inkml:trace contextRef="#ctx0" brushRef="#br0" timeOffset="2886.97">1880 318 24575,'4'5'0,"6"0"0,5 1 0,4-6 0,3-3 0,1-4 0,2-2 0,0-3 0,-4 1-8191</inkml:trace>
   <inkml:trace contextRef="#ctx0" brushRef="#br0" timeOffset="4134.57">1881 438 24575,'-4'0'0,"-1"-1"0,1 1 0,-1-1 0,1 0 0,-1-1 0,1 1 0,0-1 0,0 0 0,0 0 0,0 0 0,0-1 0,0 1 0,0-1 0,1 0 0,-7-6 0,-4-7 0,1 1 0,-15-24 0,2 2 0,15 24 0,0 1 0,0 0 0,-1 1 0,-1 0 0,1 1 0,-29-17 0,31 22 0,0 1 0,1 0 0,-1 0 0,-1 1 0,1 0 0,0 1 0,-1 0 0,1 1 0,-1 0 0,0 1 0,-19 1 0,24 0 0,0 1 0,-1 0 0,1 0 0,0 0 0,0 1 0,1 0 0,-1 0 0,1 1 0,-1-1 0,1 1 0,0 0 0,0 1 0,-6 7 0,-3 3 0,1 0 0,1 1 0,-11 19 0,-7 28-1365,23-43-5461</inkml:trace>
   <inkml:trace contextRef="#ctx0" brushRef="#br0" timeOffset="4686.1">1281 415 24575,'-4'0'0,"-1"-9"0,0-5 0,1-6 0,1-3 0,-3-6 0,0 2-8191</inkml:trace>
-  <inkml:trace contextRef="#ctx0" brushRef="#br0" timeOffset="5190.48">1282 342 24575,'0'4'0,"4"2"0,6 3 0,5 0 0,4-1 0,3-2 0,-3-2-8191</inkml:trace>
+  <inkml:trace contextRef="#ctx0" brushRef="#br0" timeOffset="5190.46">1282 342 24575,'0'4'0,"4"2"0,6 3 0,5 0 0,4-1 0,3-2 0,-3-2-8191</inkml:trace>
   <inkml:trace contextRef="#ctx0" brushRef="#br0" timeOffset="6778.31">1234 581 24575,'-1'-8'0,"0"0"0,0-1 0,-1 1 0,0 0 0,-1 0 0,0 1 0,0-1 0,-1 0 0,1 1 0,-2 0 0,-5-9 0,-8-8 0,-35-37 0,47 55 0,0 1 0,0 0 0,-1 0 0,0 1 0,1-1 0,-1 1 0,-1 1 0,1-1 0,0 2 0,-1-1 0,0 1 0,0 0 0,-13-2 0,-8 2 0,1 0 0,-46 5 0,16 0 0,49-3 0,0 1 0,1 0 0,-1 0 0,0 1 0,1 0 0,-1 0 0,1 1 0,0 1 0,0-1 0,-14 9 0,17-9 0,0 1 0,0 0 0,1 0 0,0 0 0,-1 0 0,2 1 0,-1-1 0,0 1 0,1 0 0,0 0 0,0 0 0,0 1 0,1-1 0,0 1 0,0-1 0,-2 11 0,-5 16 0,3-25 0,1-22 0,3-94-31,3 75-1303,-1 12-5492</inkml:trace>
   <inkml:trace contextRef="#ctx0" brushRef="#br0" timeOffset="7274.8">659 534 24575,'4'0'0,"5"0"0,6 0 0,4 0 0,2 0 0,3 0 0,1 0 0,0 0 0,0 0 0,-5 0-8191</inkml:trace>
   <inkml:trace contextRef="#ctx0" brushRef="#br0" timeOffset="8895.33">563 461 24575,'0'-6'0,"-1"0"0,1 0 0,-1 1 0,0-1 0,0 0 0,-1 0 0,1 1 0,-1-1 0,-1 1 0,1-1 0,-1 1 0,0 0 0,0 0 0,0 0 0,-1 1 0,0-1 0,1 1 0,-10-7 0,-2-1 0,-1 2 0,0 0 0,-1 0 0,-25-9 0,0-1 0,33 16 0,-2-1 0,1 1 0,0 1 0,-1 0 0,0 0 0,1 1 0,-1 1 0,0 0 0,0 0 0,0 1 0,0 0 0,0 1 0,-17 3 0,22-3 0,0 1 0,0 0 0,0 0 0,0 1 0,1-1 0,-1 1 0,0 1 0,1-1 0,0 1 0,0 0 0,0 0 0,1 0 0,-1 1 0,1-1 0,0 1 0,0 0 0,0 1 0,1-1 0,0 0 0,0 1 0,0 0 0,1 0 0,0 0 0,-2 10 0,-7 77 0,11-93 0,0 1 0,0-1 0,0 0 0,0 1 0,0-1 0,0 1 0,0-1 0,0 1 0,0-1 0,-1 1 0,1-1 0,0 1 0,0-1 0,-1 0 0,1 1 0,0-1 0,0 0 0,-1 1 0,1-1 0,0 0 0,-1 1 0,1-1 0,0 0 0,-1 1 0,1-1 0,-1 0 0,1 0 0,-1 0 0,1 1 0,0-1 0,-2 0 0,-9-10 0,-6-28 0,15 34 0,-27-89-1365,22 77-5461</inkml:trace>
@@ -13042,6 +17302,72 @@
   <inkml:trace contextRef="#ctx0" brushRef="#br0" timeOffset="523.99">850 149 24575,'0'4'0,"4"1"0,6 4 0,0 5 0,3 4 0,4 2 0,2-1 0,-1-5-8191</inkml:trace>
   <inkml:trace contextRef="#ctx0" brushRef="#br0" timeOffset="1990.81">874 268 24575,'-2'0'0,"-1"-1"0,1 1 0,0-1 0,-1 1 0,1-1 0,0 0 0,0 0 0,0 0 0,0 0 0,0 0 0,0 0 0,0-1 0,0 1 0,0-1 0,0 1 0,1-1 0,-1 0 0,1 1 0,-1-1 0,-1-3 0,-23-45 0,20 35 0,-3-4 0,0 1 0,0 1 0,-2 0 0,-23-28 0,29 39 0,0 1 0,0 0 0,0 0 0,-1 1 0,0-1 0,0 1 0,0 1 0,0-1 0,-1 1 0,0 0 0,1 0 0,-1 1 0,0 0 0,0 0 0,0 1 0,-12-1 0,-169 3 0,63 2 0,117-3 0,0 0 0,0 1 0,-1 0 0,1 0 0,0 1 0,0-1 0,-11 6 0,16-6 0,0 0 0,1 1 0,-1 0 0,0-1 0,1 1 0,-1 0 0,1 0 0,0 1 0,-1-1 0,1 0 0,0 1 0,0-1 0,1 1 0,-1 0 0,0 0 0,1 0 0,0-1 0,0 1 0,0 0 0,0 1 0,-1 5 0,0 32 0,2-32 0,0 1 0,-1-1 0,0 0 0,-3 14 0,3-21 0,1 0 0,-1 0 0,0 1 0,0-1 0,0 0 0,0 0 0,-1 0 0,1 0 0,0 0 0,-1-1 0,0 1 0,1 0 0,-1-1 0,0 1 0,0-1 0,0 1 0,0-1 0,0 0 0,0 0 0,0 0 0,-5 2 0,5-3 0,-1 0 0,1 0 0,-1 0 0,1 0 0,-1-1 0,1 1 0,-1 0 0,1-1 0,-1 0 0,1 0 0,0 0 0,-1 0 0,1 0 0,0 0 0,0 0 0,0-1 0,0 1 0,0-1 0,0 0 0,0 1 0,0-1 0,1 0 0,-3-3 0,-5-6 0,1 0 0,-13-21 0,-5-22-1365,15 30-5461</inkml:trace>
   <inkml:trace contextRef="#ctx0" brushRef="#br0" timeOffset="2590.09">106 172 24575,'5'0'0,"4"0"0,6 0 0,4 0 0,3 0 0,1 0 0,2 0 0,0 0 0,0-4 0,0-2 0,-1 1 0,1 1 0,-1 1 0,-4 1-8191</inkml:trace>
+</inkml:ink>
+</file>
+
+<file path=word/ink/ink8.xml><?xml version="1.0" encoding="utf-8"?>
+<inkml:ink xmlns:inkml="http://www.w3.org/2003/InkML">
+  <inkml:definitions>
+    <inkml:context xml:id="ctx0">
+      <inkml:inkSource xml:id="inkSrc0">
+        <inkml:traceFormat>
+          <inkml:channel name="X" type="integer" min="-2.14748E9" max="2.14748E9" units="cm"/>
+          <inkml:channel name="Y" type="integer" min="-2.14748E9" max="2.14748E9" units="cm"/>
+          <inkml:channel name="F" type="integer" max="32767" units="dev"/>
+        </inkml:traceFormat>
+        <inkml:channelProperties>
+          <inkml:channelProperty channel="X" name="resolution" value="1000" units="1/cm"/>
+          <inkml:channelProperty channel="Y" name="resolution" value="1000" units="1/cm"/>
+          <inkml:channelProperty channel="F" name="resolution" value="0" units="1/dev"/>
+        </inkml:channelProperties>
+      </inkml:inkSource>
+      <inkml:timestamp xml:id="ts0" timeString="2021-11-02T13:12:08.588"/>
+    </inkml:context>
+    <inkml:brush xml:id="br0">
+      <inkml:brushProperty name="width" value="0.05" units="cm"/>
+      <inkml:brushProperty name="height" value="0.05" units="cm"/>
+    </inkml:brush>
+  </inkml:definitions>
+  <inkml:trace contextRef="#ctx0" brushRef="#br0">3609 452 24575,'0'-18'0,"-1"-1"0,0 1 0,-1 0 0,-1-1 0,-8-25 0,9 37 0,-1 0 0,0 0 0,-1 0 0,1 0 0,-1 1 0,0-1 0,-1 1 0,0 0 0,0 1 0,0-1 0,0 1 0,-1 0 0,0 0 0,0 1 0,-13-8 0,-2 3 0,0 1 0,-1 0 0,0 2 0,0 0 0,-1 2 0,1 0 0,-1 2 0,0 0 0,0 1 0,0 2 0,-31 4 0,46-4 0,0 1 0,1 0 0,-1 0 0,0 1 0,0 0 0,1 0 0,0 1 0,0 0 0,0 0 0,0 1 0,1 0 0,-7 6 0,-5 5 0,2 1 0,-27 35 0,41-48 0,-1 0 0,-1 0 0,1-1 0,0 0 0,-1 1 0,-7 4 0,11-8 0,-1 0 0,0 1 0,1-1 0,-1 0 0,1 1 0,-1-1 0,0 0 0,1 0 0,-1 0 0,0 0 0,1 0 0,-1 0 0,0 0 0,1 0 0,-1 0 0,0 0 0,1 0 0,-1 0 0,0 0 0,1 0 0,-1-1 0,0 1 0,0-1 0,0 0 0,0 0 0,0 0 0,1 0 0,-1 0 0,0 0 0,1 0 0,-1 0 0,0 0 0,1 0 0,0 0 0,-1 0 0,1 0 0,0-1 0,-1 1 0,1-2 0,-3-22 0,2 1 0,0-1 0,4-35 0,-1 29 0,-2-45 0,-1 71-151,1 1-1,-1 0 0,0 0 0,0 0 1,0 0-1,-1 0 0,0 0 1,-2-5-1,-7-6-6674</inkml:trace>
+  <inkml:trace contextRef="#ctx0" brushRef="#br0" timeOffset="699.55">2973 357 24575,'4'0'0,"6"-3"0,4-3 0,4 1 0,3-3 0,3 0 0,0-3 0,4-3 0,2 0 0,0 3 0,-2 3 0,-5 3-8191</inkml:trace>
+  <inkml:trace contextRef="#ctx0" brushRef="#br0" timeOffset="2168.27">2973 334 24575,'-2'0'0,"0"-1"0,0 1 0,0-1 0,0 0 0,0 1 0,0-1 0,0 0 0,0 0 0,0 0 0,1-1 0,-1 1 0,0 0 0,1-1 0,-1 1 0,1-1 0,-1 0 0,1 1 0,0-1 0,0 0 0,-2-2 0,-23-47 0,14 26 0,-21-46 0,27 54 0,-2 0 0,0 0 0,-1 0 0,-12-16 0,17 29 0,0-1 0,0 0 0,-1 1 0,0 0 0,1 0 0,-1 0 0,-1 0 0,1 1 0,0 0 0,-1 0 0,0 1 0,1-1 0,-1 1 0,0 0 0,0 1 0,-10-2 0,4 2 0,-1 0 0,0 0 0,1 2 0,-1-1 0,0 1 0,1 1 0,-1 1 0,1 0 0,0 0 0,-1 1 0,2 0 0,-15 8 0,17-7 0,1 0 0,0 0 0,1 0 0,-1 1 0,1 0 0,0 1 0,1-1 0,0 1 0,0 1 0,0-1 0,1 1 0,0 0 0,0 0 0,1 0 0,0 1 0,1 0 0,-3 9 0,-6 33 0,9-33 0,-1 0 0,-1 0 0,-12 29 0,17-46 0,-1 0 0,1 0 0,0 0 0,-1-1 0,1 1 0,-1 0 0,1 0 0,-1-1 0,1 1 0,-1 0 0,1-1 0,-1 1 0,0 0 0,1-1 0,-1 1 0,0-1 0,0 1 0,1-1 0,-1 1 0,0-1 0,-1 1 0,1-1 0,0-1 0,1 1 0,-1 0 0,1 0 0,-1-1 0,1 1 0,-1-1 0,1 1 0,-1 0 0,1-1 0,-1 1 0,1-1 0,-1 1 0,1-1 0,-1 1 0,1-1 0,0 1 0,-1-1 0,1 0 0,0 1 0,0-1 0,-1 0 0,-11-46 0,11 41 0,-32-164-1365,30 146-5461</inkml:trace>
+  <inkml:trace contextRef="#ctx0" brushRef="#br0" timeOffset="2676.14">2384 194 24575,'5'0'0,"4"0"0,6 0 0,3 0 0,4 0 0,1 0 0,1 0 0,-4-4 0,0-5 0,-1-1 0,-3 0-8191</inkml:trace>
+  <inkml:trace contextRef="#ctx0" brushRef="#br0" timeOffset="4244.96">2362 333 24575,'-1'0'0,"1"0"0,-1 0 0,0-1 0,0 1 0,1 0 0,-1-1 0,0 1 0,0-1 0,1 1 0,-1 0 0,1-1 0,-1 0 0,0 1 0,1-1 0,-1 1 0,1-1 0,-1 0 0,1 1 0,-1-1 0,1 0 0,0 1 0,-1-1 0,1-1 0,-8-22 0,5 14 0,0 2 0,0-1 0,-1 1 0,0 0 0,0 0 0,-1 1 0,0-1 0,0 1 0,0 0 0,-1 0 0,-1 0 0,1 1 0,-1 0 0,0 0 0,0 1 0,0 0 0,-1 0 0,0 1 0,0 0 0,0 0 0,-1 1 0,1 0 0,-1 1 0,1-1 0,-1 2 0,0-1 0,0 1 0,0 0 0,-14 2 0,-6-1 0,0 1 0,-35 7 0,55-7 0,0 1 0,0 0 0,0 1 0,1 0 0,-1 1 0,1-1 0,0 1 0,0 1 0,1 0 0,-1 0 0,-9 9 0,14-11 0,0 0 0,1 1 0,-1 0 0,1 0 0,0 0 0,0 0 0,0 0 0,1 0 0,-1 0 0,1 1 0,0-1 0,0 0 0,0 7 0,-9 28 0,10-39 0,0 1 0,0-1 0,-1 1 0,1 0 0,0-1 0,0 1 0,0-1 0,0 1 0,-1-1 0,1 1 0,0-1 0,-1 0 0,1 1 0,0-1 0,-1 1 0,1-1 0,0 1 0,-1-1 0,1 0 0,-1 1 0,1-1 0,-1 0 0,1 0 0,-1 1 0,1-1 0,-1 0 0,1 0 0,-1 0 0,1 0 0,-1 1 0,1-1 0,-1 0 0,1 0 0,-1 0 0,1 0 0,-1 0 0,0-1 0,-1 0 0,1 0 0,0 0 0,-1 0 0,1 0 0,0-1 0,0 1 0,0 0 0,0-1 0,0 1 0,0-1 0,-1-2 0,-16-46 0,13 32 44,2-1 0,-2-27 0,-2-14-1541,2 36-5329</inkml:trace>
+  <inkml:trace contextRef="#ctx0" brushRef="#br0" timeOffset="4748.28">1868 287 24575,'4'0'0,"5"0"0,5 0 0,5 0 0,2 0 0,2-4 0,2-5 0,-1-2 0,1 2 0,-5-2 0,-1 1 0,-1 2 0,-2 3-8191</inkml:trace>
+  <inkml:trace contextRef="#ctx0" brushRef="#br0" timeOffset="6662.53">1775 263 24575,'5'8'0,"-13"-9"0,-13-9 0,6-3 0,1 0 0,0-1 0,-19-25 0,20 24 0,0-1 0,-28-23 0,35 34 0,0 1 0,0 0 0,-1 0 0,0 0 0,1 1 0,-1 0 0,-1 0 0,1 1 0,0 0 0,0 0 0,-11 0 0,2 1 0,1 0 0,0 1 0,-1 1 0,1 1 0,0 0 0,0 1 0,0 1 0,0 0 0,1 1 0,-27 13 0,21-8 0,1 1 0,0 2 0,0 0 0,1 1 0,1 0 0,-27 30 0,6 7 0,38-51 0,-1 1 0,1-1 0,0 0 0,0 0 0,0 0 0,-1 1 0,1-1 0,0 0 0,0 0 0,-1 0 0,1 1 0,0-1 0,-1 0 0,1 0 0,0 0 0,0 0 0,-1 0 0,1 0 0,0 0 0,-1 0 0,1 0 0,0 0 0,-1 0 0,1 0 0,0 0 0,0 0 0,-1 0 0,1 0 0,0 0 0,-1 0 0,1 0 0,0 0 0,0-1 0,-1 1 0,1 0 0,0 0 0,0 0 0,-1 0 0,1-1 0,0 1 0,0 0 0,-1 0 0,1 0 0,0-1 0,0 1 0,0 0 0,0-1 0,-1 1 0,1 0 0,0 0 0,0-1 0,0 1 0,0 0 0,0-1 0,0 1 0,0 0 0,0 0 0,0-1 0,-3-24 0,2 20 0,-1-6-114,0 0 1,-1 1-1,0 0 0,-1-1 0,0 1 1,-1 0-1,0 1 0,-1-1 0,1 1 1,-2 0-1,-8-9 0,2 0-6712</inkml:trace>
+  <inkml:trace contextRef="#ctx0" brushRef="#br0" timeOffset="7095.52">1140 263 24575,'4'4'0,"5"2"0,5-1 0,5-1 0,6-5 0,4-3 0,0 0 0,-1 0 0,0 1 0,-6 1-8191</inkml:trace>
+  <inkml:trace contextRef="#ctx0" brushRef="#br0" timeOffset="8295.42">1233 333 24575,'-3'0'0,"0"1"0,-1-2 0,1 1 0,0 0 0,-1-1 0,1 1 0,0-1 0,0 0 0,0 0 0,0 0 0,-1 0 0,1-1 0,1 1 0,-1-1 0,0 0 0,0 0 0,1 0 0,-1 0 0,1 0 0,-1-1 0,1 1 0,0-1 0,0 1 0,0-1 0,0 0 0,1 0 0,-2-4 0,-2-1 0,0 0 0,0 1 0,0-1 0,-1 1 0,0 0 0,-1 0 0,1 1 0,-13-9 0,13 11 0,0 1 0,0 0 0,-1 0 0,0 0 0,1 1 0,-1 0 0,0 0 0,0 1 0,0 0 0,0 0 0,-13 1 0,13 0 0,-223 5 0,224-4 7,0-1 0,0 2-1,0-1 1,0 1 0,0 0-1,1 0 1,-1 0 0,1 1 0,-1 0-1,1 0 1,0 0 0,0 1-1,1 0 1,-1 0 0,-4 5-1,-3 5-283,0 2-1,1-1 1,-13 24-1,19-30-84,-8 12-6464</inkml:trace>
+  <inkml:trace contextRef="#ctx0" brushRef="#br0" timeOffset="8678.7">552 380 24575,'0'-4'0,"4"-5"0,6-6 0,0-3 0,0-3 0,-3-3 0,-3 0 0,-1 0 0,-2-1 0,0 1 0,-1 4-8191</inkml:trace>
+  <inkml:trace contextRef="#ctx0" brushRef="#br0" timeOffset="9111.83">599 288 24575,'0'4'0,"4"6"0,5 0 0,5-1 0,5-2 0,2-2 0,2-3 0,1 0 0,-3-2-8191</inkml:trace>
+  <inkml:trace contextRef="#ctx0" brushRef="#br0" timeOffset="10740.15">670 334 24575,'-2'0'0,"0"0"0,0 0 0,1 0 0,-1-1 0,0 1 0,0-1 0,1 1 0,-1-1 0,0 0 0,1 1 0,-1-1 0,0 0 0,1 0 0,-1 0 0,1 0 0,0-1 0,-1 1 0,1 0 0,0-1 0,0 1 0,0 0 0,-2-3 0,-1-4 0,1 1 0,-1-1 0,-3-15 0,-5-11 0,0 11 0,-1 1 0,-17-25 0,26 41 0,-1 0 0,-1 0 0,1 1 0,-1-1 0,0 1 0,0 0 0,0 1 0,-1 0 0,1 0 0,-1 0 0,-11-4 0,-49-17 0,-40-13 0,100 36 0,0 1 0,0 0 0,0 0 0,0 1 0,0 0 0,0 0 0,-1 0 0,1 1 0,0 0 0,0 0 0,0 1 0,1 0 0,-1 1 0,0-1 0,1 1 0,-1 0 0,1 1 0,0-1 0,0 1 0,-10 9 0,8-6 0,1 0 0,0 0 0,0 1 0,1 0 0,0 0 0,1 0 0,-1 1 0,1 0 0,1 0 0,0 0 0,0 1 0,1-1 0,0 1 0,-2 13 0,4-16 0,-5 27 0,6-33 0,0 0 0,-1 0 0,1 0 0,-1 0 0,1 0 0,0 0 0,-1 0 0,0 0 0,1 0 0,-1 0 0,1 0 0,-1 0 0,0-1 0,0 1 0,0 0 0,1 0 0,-1-1 0,0 1 0,0-1 0,0 1 0,0-1 0,0 1 0,0-1 0,0 1 0,-2-1 0,3 0 0,-1 0 0,0 0 0,0-1 0,0 1 0,0 0 0,1-1 0,-1 1 0,0-1 0,0 1 0,0-1 0,1 1 0,-1-1 0,0 0 0,1 1 0,-1-1 0,1 0 0,-1 1 0,1-1 0,-1 0 0,1 0 0,-1 0 0,1 1 0,0-1 0,-1 0 0,1 0 0,0 0 0,0 0 0,0 0 0,-1-1 0,-3-30 0,4 30 0,-6-72-1365,1 52-5461</inkml:trace>
+  <inkml:trace contextRef="#ctx0" brushRef="#br0" timeOffset="11243.85">59 192 24575,'4'0'0,"5"4"0,5 1 0,5 0 0,2-1 0,2-1 0,2-1 0,3-5 0,2-2 0,-5-4 0,-2 0 0,-5 1-8191</inkml:trace>
+</inkml:ink>
+</file>
+
+<file path=word/ink/ink9.xml><?xml version="1.0" encoding="utf-8"?>
+<inkml:ink xmlns:inkml="http://www.w3.org/2003/InkML">
+  <inkml:definitions>
+    <inkml:context xml:id="ctx0">
+      <inkml:inkSource xml:id="inkSrc0">
+        <inkml:traceFormat>
+          <inkml:channel name="X" type="integer" min="-2.14748E9" max="2.14748E9" units="cm"/>
+          <inkml:channel name="Y" type="integer" min="-2.14748E9" max="2.14748E9" units="cm"/>
+          <inkml:channel name="F" type="integer" max="32767" units="dev"/>
+        </inkml:traceFormat>
+        <inkml:channelProperties>
+          <inkml:channelProperty channel="X" name="resolution" value="1000" units="1/cm"/>
+          <inkml:channelProperty channel="Y" name="resolution" value="1000" units="1/cm"/>
+          <inkml:channelProperty channel="F" name="resolution" value="0" units="1/dev"/>
+        </inkml:channelProperties>
+      </inkml:inkSource>
+      <inkml:timestamp xml:id="ts0" timeString="2021-11-02T14:08:38.720"/>
+    </inkml:context>
+    <inkml:brush xml:id="br0">
+      <inkml:brushProperty name="width" value="0.05" units="cm"/>
+      <inkml:brushProperty name="height" value="0.05" units="cm"/>
+    </inkml:brush>
+  </inkml:definitions>
+  <inkml:trace contextRef="#ctx0" brushRef="#br0">0 23 24575,'0'4'0,"4"2"0,5-1 0,6-5 0,7-6 0,5-3 0,1 1 0,0 1 0,0 2 0,-6 2-8191</inkml:trace>
 </inkml:ink>
 </file>
 

</xml_diff>